<commit_message>
zyz“ git commit -m zyz“
</commit_message>
<xml_diff>
--- a/《微音》项目_需求规格说明书.docx
+++ b/《微音》项目_需求规格说明书.docx
@@ -8,6 +8,8 @@
           <w:sz w:val="36"/>
         </w:rPr>
       </w:pPr>
+      <w:bookmarkStart w:id="0" w:name="_Hlk27038934"/>
+      <w:bookmarkEnd w:id="0"/>
     </w:p>
     <w:p>
       <w:pPr>
@@ -2908,7 +2910,7 @@
     </w:sdt>
     <w:p/>
     <w:p>
-      <w:bookmarkStart w:id="0" w:name="_Toc290468050"/>
+      <w:bookmarkStart w:id="1" w:name="_Toc290468050"/>
       <w:r>
         <w:rPr>
           <w:b/>
@@ -2921,7 +2923,7 @@
       <w:pPr>
         <w:pStyle w:val="1"/>
       </w:pPr>
-      <w:bookmarkStart w:id="1" w:name="_Toc459214672"/>
+      <w:bookmarkStart w:id="2" w:name="_Toc459214672"/>
       <w:r>
         <w:rPr>
           <w:rFonts w:hint="eastAsia"/>
@@ -2929,38 +2931,97 @@
         <w:lastRenderedPageBreak/>
         <w:t>概述</w:t>
       </w:r>
-      <w:bookmarkEnd w:id="0"/>
       <w:bookmarkEnd w:id="1"/>
+      <w:bookmarkEnd w:id="2"/>
     </w:p>
     <w:p>
       <w:pPr>
         <w:pStyle w:val="2"/>
       </w:pPr>
-      <w:bookmarkStart w:id="2" w:name="_Toc290468051"/>
-      <w:bookmarkStart w:id="3" w:name="_Toc459214673"/>
+      <w:bookmarkStart w:id="3" w:name="_Toc290468051"/>
+      <w:bookmarkStart w:id="4" w:name="_Toc459214673"/>
       <w:r>
         <w:rPr>
           <w:rFonts w:hint="eastAsia"/>
         </w:rPr>
         <w:t>编写目的</w:t>
       </w:r>
-      <w:bookmarkEnd w:id="2"/>
       <w:bookmarkEnd w:id="3"/>
+      <w:bookmarkEnd w:id="4"/>
     </w:p>
     <w:p>
       <w:pPr>
         <w:ind w:firstLineChars="200" w:firstLine="420"/>
         <w:rPr>
+          <w:rFonts w:asciiTheme="minorEastAsia" w:hAnsiTheme="minorEastAsia" w:hint="eastAsia"/>
+        </w:rPr>
+      </w:pPr>
+      <w:bookmarkStart w:id="5" w:name="_Toc290468052"/>
+      <w:bookmarkStart w:id="6" w:name="_Toc459214674"/>
+      <w:r>
+        <w:rPr>
+          <w:rFonts w:asciiTheme="minorEastAsia" w:hAnsiTheme="minorEastAsia" w:hint="eastAsia"/>
+        </w:rPr>
+        <w:t>本文档作为项目实训流程标准化演练中《</w:t>
+      </w:r>
+      <w:r>
+        <w:rPr>
+          <w:rFonts w:asciiTheme="minorEastAsia" w:hAnsiTheme="minorEastAsia" w:hint="eastAsia"/>
+        </w:rPr>
+        <w:t>微音</w:t>
+      </w:r>
+      <w:r>
+        <w:rPr>
           <w:rFonts w:asciiTheme="minorEastAsia" w:hAnsiTheme="minorEastAsia"/>
         </w:rPr>
-      </w:pPr>
-      <w:bookmarkStart w:id="4" w:name="_Toc290468052"/>
-      <w:bookmarkStart w:id="5" w:name="_Toc459214674"/>
-      <w:r>
-        <w:rPr>
-          <w:rFonts w:asciiTheme="minorEastAsia" w:hAnsiTheme="minorEastAsia" w:hint="eastAsia"/>
-        </w:rPr>
-        <w:t>本文档作为项目实训流程标准化演练中《</w:t>
+        <w:t>》项目的需求说明书，使该项目更切实有效，并作为后续项目开发、测试、验收的最主要依据文献。</w:t>
+      </w:r>
+      <w:r>
+        <w:rPr>
+          <w:rFonts w:asciiTheme="minorEastAsia" w:hAnsiTheme="minorEastAsia" w:hint="eastAsia"/>
+        </w:rPr>
+        <w:t>提供项目的主要界面和功能的介绍，对于项目的目的做详细的解释和介绍。</w:t>
+      </w:r>
+    </w:p>
+    <w:p>
+      <w:pPr>
+        <w:ind w:firstLineChars="200" w:firstLine="420"/>
+        <w:rPr>
+          <w:rFonts w:asciiTheme="minorEastAsia" w:hAnsiTheme="minorEastAsia"/>
+        </w:rPr>
+      </w:pPr>
+      <w:r>
+        <w:rPr>
+          <w:rFonts w:asciiTheme="minorEastAsia" w:hAnsiTheme="minorEastAsia" w:hint="eastAsia"/>
+        </w:rPr>
+        <w:t>本文档中所有出现界面原型部分，仅作为功能、流程等之辅助说明用途，不作为最终界面验收依据。界面相关的约束由界面原型文档补充说明。</w:t>
+      </w:r>
+    </w:p>
+    <w:p>
+      <w:pPr>
+        <w:pStyle w:val="2"/>
+      </w:pPr>
+      <w:r>
+        <w:rPr>
+          <w:rFonts w:hint="eastAsia"/>
+        </w:rPr>
+        <w:t>项目背景</w:t>
+      </w:r>
+      <w:bookmarkEnd w:id="5"/>
+      <w:bookmarkEnd w:id="6"/>
+    </w:p>
+    <w:p>
+      <w:pPr>
+        <w:ind w:firstLineChars="200" w:firstLine="420"/>
+        <w:rPr>
+          <w:rFonts w:asciiTheme="minorEastAsia" w:hAnsiTheme="minorEastAsia"/>
+        </w:rPr>
+      </w:pPr>
+      <w:r>
+        <w:rPr>
+          <w:rFonts w:asciiTheme="minorEastAsia" w:hAnsiTheme="minorEastAsia" w:hint="eastAsia"/>
+        </w:rPr>
+        <w:t>项目名称：</w:t>
       </w:r>
       <w:r>
         <w:rPr>
@@ -2968,11 +3029,37 @@
         </w:rPr>
         <w:t>微音</w:t>
       </w:r>
-      <w:r>
+    </w:p>
+    <w:p>
+      <w:pPr>
+        <w:ind w:firstLineChars="200" w:firstLine="420"/>
         <w:rPr>
           <w:rFonts w:asciiTheme="minorEastAsia" w:hAnsiTheme="minorEastAsia"/>
         </w:rPr>
-        <w:t>》项目的需求说明书，使该项目更切实有效，并作为后续项目开发、测试、验收的最主要依据文献。</w:t>
+      </w:pPr>
+      <w:r>
+        <w:rPr>
+          <w:rFonts w:asciiTheme="minorEastAsia" w:hAnsiTheme="minorEastAsia" w:hint="eastAsia"/>
+        </w:rPr>
+        <w:t>项目的提出方：</w:t>
+      </w:r>
+      <w:r>
+        <w:rPr>
+          <w:rFonts w:asciiTheme="minorEastAsia" w:hAnsiTheme="minorEastAsia" w:hint="eastAsia"/>
+        </w:rPr>
+        <w:t>城南待月归</w:t>
+      </w:r>
+      <w:r>
+        <w:rPr>
+          <w:rFonts w:asciiTheme="minorEastAsia" w:hAnsiTheme="minorEastAsia" w:hint="eastAsia"/>
+        </w:rPr>
+        <w:t>创意</w:t>
+      </w:r>
+      <w:r>
+        <w:rPr>
+          <w:rFonts w:asciiTheme="minorEastAsia" w:hAnsiTheme="minorEastAsia" w:hint="eastAsia"/>
+        </w:rPr>
+        <w:t>小组</w:t>
       </w:r>
     </w:p>
     <w:p>
@@ -2986,21 +3073,118 @@
         <w:rPr>
           <w:rFonts w:asciiTheme="minorEastAsia" w:hAnsiTheme="minorEastAsia" w:hint="eastAsia"/>
         </w:rPr>
-        <w:t>本文档中所有出现界面原型部分，仅作为功能、流程等之辅助说明用途，不作为最终界面验收依据。界面相关的约束由界面原型文档补充说明。</w:t>
+        <w:t>项目目标：</w:t>
+      </w:r>
+      <w:bookmarkStart w:id="7" w:name="_Toc290468053"/>
+      <w:bookmarkStart w:id="8" w:name="_Toc459214675"/>
+      <w:r>
+        <w:rPr>
+          <w:rFonts w:asciiTheme="minorEastAsia" w:hAnsiTheme="minorEastAsia" w:hint="eastAsia"/>
+        </w:rPr>
+        <w:t>打造</w:t>
+      </w:r>
+      <w:r>
+        <w:rPr>
+          <w:rFonts w:asciiTheme="minorEastAsia" w:hAnsiTheme="minorEastAsia" w:hint="eastAsia"/>
+        </w:rPr>
+        <w:t>一款集</w:t>
+      </w:r>
+      <w:r>
+        <w:rPr>
+          <w:rFonts w:asciiTheme="minorEastAsia" w:hAnsiTheme="minorEastAsia" w:hint="eastAsia"/>
+        </w:rPr>
+        <w:t>音乐欣赏，评论，下载，收藏</w:t>
+      </w:r>
+      <w:r>
+        <w:rPr>
+          <w:rFonts w:asciiTheme="minorEastAsia" w:hAnsiTheme="minorEastAsia" w:hint="eastAsia"/>
+        </w:rPr>
+        <w:t>于一体的</w:t>
+      </w:r>
+      <w:r>
+        <w:rPr>
+          <w:rFonts w:asciiTheme="minorEastAsia" w:hAnsiTheme="minorEastAsia" w:hint="eastAsia"/>
+        </w:rPr>
+        <w:t>音乐排行欣赏分享评论</w:t>
+      </w:r>
+      <w:r>
+        <w:rPr>
+          <w:rFonts w:asciiTheme="minorEastAsia" w:hAnsiTheme="minorEastAsia" w:hint="eastAsia"/>
+        </w:rPr>
+        <w:t>交流</w:t>
+      </w:r>
+      <w:r>
+        <w:rPr>
+          <w:rFonts w:asciiTheme="minorEastAsia" w:hAnsiTheme="minorEastAsia" w:hint="eastAsia"/>
+        </w:rPr>
+        <w:t>APP。</w:t>
+      </w:r>
+      <w:r>
+        <w:rPr>
+          <w:rFonts w:asciiTheme="minorEastAsia" w:hAnsiTheme="minorEastAsia" w:hint="eastAsia"/>
+        </w:rPr>
+        <w:t>弥补微信小程序方面对于音乐播放评论方面的缺少，增加微信小程序种类的全面性。并且对音乐的播放器进行简化。</w:t>
+      </w:r>
+    </w:p>
+    <w:p>
+      <w:pPr>
+        <w:ind w:firstLineChars="200" w:firstLine="420"/>
+      </w:pPr>
+      <w:r>
+        <w:rPr>
+          <w:rFonts w:hint="eastAsia"/>
+        </w:rPr>
+        <w:t>文档团队</w:t>
+      </w:r>
+      <w:bookmarkEnd w:id="7"/>
+      <w:bookmarkEnd w:id="8"/>
+      <w:r>
+        <w:rPr>
+          <w:rFonts w:hint="eastAsia"/>
+        </w:rPr>
+        <w:t>：</w:t>
+      </w:r>
+    </w:p>
+    <w:p>
+      <w:pPr>
+        <w:ind w:firstLineChars="200" w:firstLine="420"/>
+        <w:rPr>
+          <w:rFonts w:asciiTheme="minorEastAsia" w:hAnsiTheme="minorEastAsia"/>
+        </w:rPr>
+      </w:pPr>
+      <w:r>
+        <w:rPr>
+          <w:rFonts w:asciiTheme="minorEastAsia" w:hAnsiTheme="minorEastAsia" w:hint="eastAsia"/>
+        </w:rPr>
+        <w:t>城南待月归</w:t>
+      </w:r>
+      <w:r>
+        <w:rPr>
+          <w:rFonts w:asciiTheme="minorEastAsia" w:hAnsiTheme="minorEastAsia" w:hint="eastAsia"/>
+        </w:rPr>
+        <w:t>创意</w:t>
+      </w:r>
+      <w:r>
+        <w:rPr>
+          <w:rFonts w:asciiTheme="minorEastAsia" w:hAnsiTheme="minorEastAsia"/>
+        </w:rPr>
+        <w:t>小组</w:t>
       </w:r>
     </w:p>
     <w:p>
       <w:pPr>
         <w:pStyle w:val="2"/>
       </w:pPr>
-      <w:r>
-        <w:rPr>
-          <w:rFonts w:hint="eastAsia"/>
-        </w:rPr>
-        <w:t>项目背景</w:t>
-      </w:r>
-      <w:bookmarkEnd w:id="4"/>
-      <w:bookmarkEnd w:id="5"/>
+      <w:bookmarkStart w:id="9" w:name="_Toc290468054"/>
+      <w:bookmarkStart w:id="10" w:name="_Toc459214676"/>
+      <w:r>
+        <w:rPr>
+          <w:rFonts w:hint="eastAsia"/>
+        </w:rPr>
+        <w:t>项目管理团队</w:t>
+      </w:r>
+      <w:bookmarkEnd w:id="9"/>
+      <w:bookmarkEnd w:id="10"/>
     </w:p>
     <w:p>
       <w:pPr>
@@ -3013,13 +3197,7 @@
         <w:rPr>
           <w:rFonts w:asciiTheme="minorEastAsia" w:hAnsiTheme="minorEastAsia" w:hint="eastAsia"/>
         </w:rPr>
-        <w:t>项目名称：</w:t>
-      </w:r>
-      <w:r>
-        <w:rPr>
-          <w:rFonts w:asciiTheme="minorEastAsia" w:hAnsiTheme="minorEastAsia" w:hint="eastAsia"/>
-        </w:rPr>
-        <w:t>微音</w:t>
+        <w:t>h5项目组城南待月归</w:t>
       </w:r>
     </w:p>
     <w:p>
@@ -3033,25 +3211,7 @@
         <w:rPr>
           <w:rFonts w:asciiTheme="minorEastAsia" w:hAnsiTheme="minorEastAsia" w:hint="eastAsia"/>
         </w:rPr>
-        <w:t>项目的提出方：</w:t>
-      </w:r>
-      <w:r>
-        <w:rPr>
-          <w:rFonts w:asciiTheme="minorEastAsia" w:hAnsiTheme="minorEastAsia" w:hint="eastAsia"/>
-        </w:rPr>
-        <w:t>城南待月归</w:t>
-      </w:r>
-      <w:r>
-        <w:rPr>
-          <w:rFonts w:asciiTheme="minorEastAsia" w:hAnsiTheme="minorEastAsia" w:hint="eastAsia"/>
-        </w:rPr>
-        <w:t>创意</w:t>
-      </w:r>
-      <w:r>
-        <w:rPr>
-          <w:rFonts w:asciiTheme="minorEastAsia" w:hAnsiTheme="minorEastAsia" w:hint="eastAsia"/>
-        </w:rPr>
-        <w:t>小组</w:t>
+        <w:t>组长：刘彬</w:t>
       </w:r>
     </w:p>
     <w:p>
@@ -3065,182 +3225,36 @@
         <w:rPr>
           <w:rFonts w:asciiTheme="minorEastAsia" w:hAnsiTheme="minorEastAsia" w:hint="eastAsia"/>
         </w:rPr>
-        <w:t>项目目标：</w:t>
-      </w:r>
-      <w:bookmarkStart w:id="6" w:name="_Toc290468053"/>
-      <w:bookmarkStart w:id="7" w:name="_Toc459214675"/>
-      <w:r>
-        <w:rPr>
-          <w:rFonts w:asciiTheme="minorEastAsia" w:hAnsiTheme="minorEastAsia" w:hint="eastAsia"/>
-        </w:rPr>
-        <w:t>打造</w:t>
-      </w:r>
-      <w:r>
-        <w:rPr>
-          <w:rFonts w:asciiTheme="minorEastAsia" w:hAnsiTheme="minorEastAsia" w:hint="eastAsia"/>
-        </w:rPr>
-        <w:t>一款集</w:t>
-      </w:r>
-      <w:r>
-        <w:rPr>
-          <w:rFonts w:asciiTheme="minorEastAsia" w:hAnsiTheme="minorEastAsia" w:hint="eastAsia"/>
-        </w:rPr>
-        <w:t>音乐欣赏，评论，下载，收藏</w:t>
-      </w:r>
-      <w:r>
-        <w:rPr>
-          <w:rFonts w:asciiTheme="minorEastAsia" w:hAnsiTheme="minorEastAsia" w:hint="eastAsia"/>
-        </w:rPr>
-        <w:t>于一体的</w:t>
-      </w:r>
-      <w:r>
-        <w:rPr>
-          <w:rFonts w:asciiTheme="minorEastAsia" w:hAnsiTheme="minorEastAsia" w:hint="eastAsia"/>
-        </w:rPr>
-        <w:t>音乐排行欣赏分享评论</w:t>
-      </w:r>
-      <w:r>
-        <w:rPr>
-          <w:rFonts w:asciiTheme="minorEastAsia" w:hAnsiTheme="minorEastAsia" w:hint="eastAsia"/>
-        </w:rPr>
-        <w:t>交流</w:t>
-      </w:r>
-      <w:r>
-        <w:rPr>
-          <w:rFonts w:asciiTheme="minorEastAsia" w:hAnsiTheme="minorEastAsia" w:hint="eastAsia"/>
-        </w:rPr>
-        <w:t>APP。</w:t>
-      </w:r>
-    </w:p>
-    <w:p>
-      <w:pPr>
-        <w:ind w:firstLineChars="200" w:firstLine="420"/>
-      </w:pPr>
-      <w:r>
-        <w:rPr>
-          <w:rFonts w:hint="eastAsia"/>
-        </w:rPr>
-        <w:t>文档团队</w:t>
-      </w:r>
-      <w:bookmarkEnd w:id="6"/>
-      <w:bookmarkEnd w:id="7"/>
-      <w:r>
-        <w:rPr>
-          <w:rFonts w:hint="eastAsia"/>
-        </w:rPr>
-        <w:t>：</w:t>
-      </w:r>
-    </w:p>
-    <w:p>
-      <w:pPr>
-        <w:ind w:firstLineChars="200" w:firstLine="420"/>
+        <w:t>组员：许凯，薛宝祥，周亦钊，苏泽旺，</w:t>
+      </w:r>
+      <w:r>
         <w:rPr>
           <w:rFonts w:asciiTheme="minorEastAsia" w:hAnsiTheme="minorEastAsia"/>
         </w:rPr>
-      </w:pPr>
-      <w:r>
-        <w:rPr>
-          <w:rFonts w:asciiTheme="minorEastAsia" w:hAnsiTheme="minorEastAsia" w:hint="eastAsia"/>
-        </w:rPr>
-        <w:t>城南待月归</w:t>
-      </w:r>
-      <w:r>
-        <w:rPr>
-          <w:rFonts w:asciiTheme="minorEastAsia" w:hAnsiTheme="minorEastAsia" w:hint="eastAsia"/>
-        </w:rPr>
-        <w:t>创意</w:t>
-      </w:r>
-      <w:r>
-        <w:rPr>
-          <w:rFonts w:asciiTheme="minorEastAsia" w:hAnsiTheme="minorEastAsia"/>
-        </w:rPr>
-        <w:t>小组</w:t>
-      </w:r>
-    </w:p>
+        <w:t xml:space="preserve"> </w:t>
+      </w:r>
+      <w:r>
+        <w:rPr>
+          <w:rFonts w:asciiTheme="minorEastAsia" w:hAnsiTheme="minorEastAsia" w:hint="eastAsia"/>
+        </w:rPr>
+        <w:t>李汉霄</w:t>
+      </w:r>
+    </w:p>
+    <w:p/>
     <w:p>
       <w:pPr>
         <w:pStyle w:val="2"/>
       </w:pPr>
-      <w:bookmarkStart w:id="8" w:name="_Toc290468054"/>
-      <w:bookmarkStart w:id="9" w:name="_Toc459214676"/>
-      <w:r>
-        <w:rPr>
-          <w:rFonts w:hint="eastAsia"/>
-        </w:rPr>
-        <w:t>项目管理团队</w:t>
-      </w:r>
-      <w:bookmarkEnd w:id="8"/>
-      <w:bookmarkEnd w:id="9"/>
-    </w:p>
-    <w:p>
-      <w:pPr>
-        <w:ind w:firstLineChars="200" w:firstLine="420"/>
-        <w:rPr>
-          <w:rFonts w:asciiTheme="minorEastAsia" w:hAnsiTheme="minorEastAsia"/>
-        </w:rPr>
-      </w:pPr>
-      <w:r>
-        <w:rPr>
-          <w:rFonts w:asciiTheme="minorEastAsia" w:hAnsiTheme="minorEastAsia" w:hint="eastAsia"/>
-        </w:rPr>
-        <w:t>h5项目组城南待月归</w:t>
-      </w:r>
-    </w:p>
-    <w:p>
-      <w:pPr>
-        <w:ind w:firstLineChars="200" w:firstLine="420"/>
-        <w:rPr>
-          <w:rFonts w:asciiTheme="minorEastAsia" w:hAnsiTheme="minorEastAsia"/>
-        </w:rPr>
-      </w:pPr>
-      <w:r>
-        <w:rPr>
-          <w:rFonts w:asciiTheme="minorEastAsia" w:hAnsiTheme="minorEastAsia" w:hint="eastAsia"/>
-        </w:rPr>
-        <w:t>组长：刘彬</w:t>
-      </w:r>
-    </w:p>
-    <w:p>
-      <w:pPr>
-        <w:ind w:firstLineChars="200" w:firstLine="420"/>
-        <w:rPr>
-          <w:rFonts w:asciiTheme="minorEastAsia" w:hAnsiTheme="minorEastAsia"/>
-        </w:rPr>
-      </w:pPr>
-      <w:r>
-        <w:rPr>
-          <w:rFonts w:asciiTheme="minorEastAsia" w:hAnsiTheme="minorEastAsia" w:hint="eastAsia"/>
-        </w:rPr>
-        <w:t>组员：许凯，薛宝祥，周亦钊，苏泽旺，</w:t>
-      </w:r>
-      <w:r>
-        <w:rPr>
-          <w:rFonts w:asciiTheme="minorEastAsia" w:hAnsiTheme="minorEastAsia"/>
-        </w:rPr>
-        <w:t xml:space="preserve"> </w:t>
-      </w:r>
-      <w:r>
-        <w:rPr>
-          <w:rFonts w:asciiTheme="minorEastAsia" w:hAnsiTheme="minorEastAsia" w:hint="eastAsia"/>
-        </w:rPr>
-        <w:t>李汉霄</w:t>
-      </w:r>
-    </w:p>
-    <w:p/>
-    <w:p>
-      <w:pPr>
-        <w:pStyle w:val="2"/>
-      </w:pPr>
-      <w:bookmarkStart w:id="10" w:name="_Toc290468055"/>
-      <w:bookmarkStart w:id="11" w:name="_Toc459214677"/>
+      <w:bookmarkStart w:id="11" w:name="_Toc290468055"/>
+      <w:bookmarkStart w:id="12" w:name="_Toc459214677"/>
       <w:r>
         <w:rPr>
           <w:rFonts w:hint="eastAsia"/>
         </w:rPr>
         <w:t>项目假设与约束</w:t>
       </w:r>
-      <w:bookmarkEnd w:id="10"/>
       <w:bookmarkEnd w:id="11"/>
+      <w:bookmarkEnd w:id="12"/>
     </w:p>
     <w:p>
       <w:pPr>
@@ -3268,8 +3282,8 @@
           <w:rFonts w:asciiTheme="minorEastAsia" w:hAnsiTheme="minorEastAsia"/>
         </w:rPr>
       </w:pPr>
-      <w:bookmarkStart w:id="12" w:name="_Toc290468056"/>
-      <w:bookmarkStart w:id="13" w:name="_Toc459214678"/>
+      <w:bookmarkStart w:id="13" w:name="_Toc290468056"/>
+      <w:bookmarkStart w:id="14" w:name="_Toc459214678"/>
       <w:r>
         <w:rPr>
           <w:rFonts w:asciiTheme="minorEastAsia" w:hAnsiTheme="minorEastAsia" w:hint="eastAsia"/>
@@ -3293,6 +3307,7 @@
         <w:rPr>
           <w:rFonts w:asciiTheme="minorEastAsia" w:hAnsiTheme="minorEastAsia" w:hint="eastAsia"/>
         </w:rPr>
+        <w:lastRenderedPageBreak/>
         <w:t>开发期限短。</w:t>
       </w:r>
     </w:p>
@@ -3317,6 +3332,25 @@
     </w:p>
     <w:p>
       <w:pPr>
+        <w:pStyle w:val="a7"/>
+        <w:numPr>
+          <w:ilvl w:val="0"/>
+          <w:numId w:val="2"/>
+        </w:numPr>
+        <w:ind w:firstLineChars="0"/>
+        <w:rPr>
+          <w:rFonts w:asciiTheme="minorEastAsia" w:hAnsiTheme="minorEastAsia"/>
+        </w:rPr>
+      </w:pPr>
+      <w:r>
+        <w:rPr>
+          <w:rFonts w:asciiTheme="minorEastAsia" w:hAnsiTheme="minorEastAsia" w:hint="eastAsia"/>
+        </w:rPr>
+        <w:t>功能有欠缺。</w:t>
+      </w:r>
+    </w:p>
+    <w:p>
+      <w:pPr>
         <w:ind w:firstLineChars="200" w:firstLine="420"/>
         <w:rPr>
           <w:rFonts w:asciiTheme="minorEastAsia" w:hAnsiTheme="minorEastAsia"/>
@@ -3326,7 +3360,6 @@
         <w:rPr>
           <w:rFonts w:asciiTheme="minorEastAsia" w:hAnsiTheme="minorEastAsia" w:hint="eastAsia"/>
         </w:rPr>
-        <w:lastRenderedPageBreak/>
         <w:t>假设：</w:t>
       </w:r>
       <w:r>
@@ -3346,23 +3379,23 @@
         </w:rPr>
         <w:t>项目前景与范围</w:t>
       </w:r>
-      <w:bookmarkEnd w:id="12"/>
       <w:bookmarkEnd w:id="13"/>
+      <w:bookmarkEnd w:id="14"/>
     </w:p>
     <w:p>
       <w:pPr>
         <w:pStyle w:val="2"/>
       </w:pPr>
-      <w:bookmarkStart w:id="14" w:name="_Toc290468057"/>
-      <w:bookmarkStart w:id="15" w:name="_Toc459214679"/>
+      <w:bookmarkStart w:id="15" w:name="_Toc290468057"/>
+      <w:bookmarkStart w:id="16" w:name="_Toc459214679"/>
       <w:r>
         <w:rPr>
           <w:rFonts w:hint="eastAsia"/>
         </w:rPr>
         <w:t>项目前景</w:t>
       </w:r>
-      <w:bookmarkEnd w:id="14"/>
       <w:bookmarkEnd w:id="15"/>
+      <w:bookmarkEnd w:id="16"/>
     </w:p>
     <w:p>
       <w:pPr>
@@ -3375,8 +3408,8 @@
           <w:szCs w:val="21"/>
         </w:rPr>
       </w:pPr>
-      <w:bookmarkStart w:id="16" w:name="_Toc290468058"/>
-      <w:bookmarkStart w:id="17" w:name="_Toc459214680"/>
+      <w:bookmarkStart w:id="17" w:name="_Toc290468058"/>
+      <w:bookmarkStart w:id="18" w:name="_Toc459214680"/>
       <w:r>
         <w:rPr>
           <w:rFonts w:hint="eastAsia"/>
@@ -3436,19 +3469,16 @@
           <w:sz w:val="21"/>
           <w:szCs w:val="21"/>
         </w:rPr>
-        <w:t>，日常人们需要下载多个音乐软件来满足自己的需求，</w:t>
-      </w:r>
-      <w:proofErr w:type="gramStart"/>
-      <w:r>
-        <w:rPr>
-          <w:rFonts w:hint="eastAsia"/>
+        <w:t>，日常人们需要下载多个音乐软件来满足自己的需求，但微信小程序的出现可以很好的接近这一问题。可以将音乐的A</w:t>
+      </w:r>
+      <w:r>
+        <w:rPr>
           <w:color w:val="000000"/>
           <w:sz w:val="21"/>
           <w:szCs w:val="21"/>
         </w:rPr>
-        <w:t>但微信小</w:t>
-      </w:r>
-      <w:proofErr w:type="gramEnd"/>
+        <w:t>PP</w:t>
+      </w:r>
       <w:r>
         <w:rPr>
           <w:rFonts w:hint="eastAsia"/>
@@ -3456,7 +3486,7 @@
           <w:sz w:val="21"/>
           <w:szCs w:val="21"/>
         </w:rPr>
-        <w:t>程序的出现可以很好的接近这一问题。可以将音乐的A</w:t>
+        <w:t>转换成微信小程序的形式，如此一来不但可以接近多个A</w:t>
       </w:r>
       <w:r>
         <w:rPr>
@@ -3473,9 +3503,8 @@
           <w:sz w:val="21"/>
           <w:szCs w:val="21"/>
         </w:rPr>
-        <w:t>转换</w:t>
-      </w:r>
-      <w:proofErr w:type="gramStart"/>
+        <w:t>的问题，将多个音乐软件转换为在微信中</w:t>
+      </w:r>
       <w:r>
         <w:rPr>
           <w:rFonts w:hint="eastAsia"/>
@@ -3483,25 +3512,29 @@
           <w:sz w:val="21"/>
           <w:szCs w:val="21"/>
         </w:rPr>
-        <w:t>成微信小</w:t>
-      </w:r>
-      <w:proofErr w:type="gramEnd"/>
-      <w:r>
+        <w:t>。</w:t>
+      </w:r>
+    </w:p>
+    <w:p>
+      <w:pPr>
+        <w:pStyle w:val="af2"/>
+        <w:spacing w:before="0" w:beforeAutospacing="0" w:after="300" w:afterAutospacing="0" w:line="480" w:lineRule="atLeast"/>
+        <w:ind w:firstLineChars="200" w:firstLine="420"/>
         <w:rPr>
           <w:rFonts w:hint="eastAsia"/>
           <w:color w:val="000000"/>
           <w:sz w:val="21"/>
           <w:szCs w:val="21"/>
         </w:rPr>
-        <w:t>程序的形式，如此一来不但可以接近多个A</w:t>
-      </w:r>
-      <w:r>
-        <w:rPr>
+      </w:pPr>
+      <w:r>
+        <w:rPr>
+          <w:rFonts w:hint="eastAsia"/>
           <w:color w:val="000000"/>
           <w:sz w:val="21"/>
           <w:szCs w:val="21"/>
         </w:rPr>
-        <w:t>PP</w:t>
+        <w:t>虽然当下音乐软件较多，但是大多界面繁杂。功能多但不明确，给人一种使用很复杂的感觉。然而在日常生活中人们对于音乐类软件使用最多的功能就是下载播放，因此在主要界面中突出这两个极为重要。而本项目就可以将种种繁杂去除，用</w:t>
       </w:r>
       <w:r>
         <w:rPr>
@@ -3510,7 +3543,7 @@
           <w:sz w:val="21"/>
           <w:szCs w:val="21"/>
         </w:rPr>
-        <w:t>的问题，将多个音乐软件转换为在微信中。</w:t>
+        <w:t>简洁的界面来创造一个操作简单的音乐类型的小程序。</w:t>
       </w:r>
     </w:p>
     <w:p>
@@ -3523,8 +3556,8 @@
         </w:rPr>
         <w:t>项目范围</w:t>
       </w:r>
-      <w:bookmarkEnd w:id="16"/>
       <w:bookmarkEnd w:id="17"/>
+      <w:bookmarkEnd w:id="18"/>
     </w:p>
     <w:p>
       <w:r>
@@ -3549,6 +3582,11 @@
       </w:r>
     </w:p>
     <w:p>
+      <w:pPr>
+        <w:rPr>
+          <w:rFonts w:hint="eastAsia"/>
+        </w:rPr>
+      </w:pPr>
       <w:r>
         <w:tab/>
       </w:r>
@@ -3556,6 +3594,17 @@
         <w:rPr>
           <w:rFonts w:hint="eastAsia"/>
         </w:rPr>
+        <w:t>日常使用者；</w:t>
+      </w:r>
+    </w:p>
+    <w:p>
+      <w:r>
+        <w:tab/>
+      </w:r>
+      <w:r>
+        <w:rPr>
+          <w:rFonts w:hint="eastAsia"/>
+        </w:rPr>
         <w:t>独立音乐人</w:t>
       </w:r>
       <w:r>
@@ -3570,6 +3619,38 @@
         <w:rPr>
           <w:rFonts w:hint="eastAsia"/>
         </w:rPr>
+        <w:t>音乐创作者；</w:t>
+      </w:r>
+    </w:p>
+    <w:p>
+      <w:pPr>
+        <w:rPr>
+          <w:rFonts w:hint="eastAsia"/>
+        </w:rPr>
+      </w:pPr>
+      <w:r>
+        <w:tab/>
+      </w:r>
+      <w:r>
+        <w:rPr>
+          <w:rFonts w:hint="eastAsia"/>
+        </w:rPr>
+        <w:t>音乐上传者；</w:t>
+      </w:r>
+    </w:p>
+    <w:p>
+      <w:pPr>
+        <w:rPr>
+          <w:rFonts w:hint="eastAsia"/>
+        </w:rPr>
+      </w:pPr>
+      <w:r>
+        <w:tab/>
+      </w:r>
+      <w:r>
+        <w:rPr>
+          <w:rFonts w:hint="eastAsia"/>
+        </w:rPr>
         <w:t>音乐传媒公司</w:t>
       </w:r>
       <w:r>
@@ -3581,6 +3662,7 @@
         <w:rPr>
           <w:rFonts w:hint="eastAsia"/>
         </w:rPr>
+        <w:lastRenderedPageBreak/>
         <w:t>超出范围：</w:t>
       </w:r>
     </w:p>
@@ -3611,140 +3693,166 @@
         </w:rPr>
         <w:t>用户</w:t>
       </w:r>
-      <w:proofErr w:type="gramStart"/>
-      <w:r>
-        <w:rPr>
-          <w:rFonts w:hint="eastAsia"/>
-        </w:rPr>
-        <w:t>见交流</w:t>
-      </w:r>
-      <w:proofErr w:type="gramEnd"/>
-      <w:r>
-        <w:rPr>
-          <w:rFonts w:hint="eastAsia"/>
-        </w:rPr>
-        <w:t>通信</w:t>
+      <w:r>
+        <w:rPr>
+          <w:rFonts w:hint="eastAsia"/>
+        </w:rPr>
+        <w:t>间</w:t>
+      </w:r>
+      <w:r>
+        <w:rPr>
+          <w:rFonts w:hint="eastAsia"/>
+        </w:rPr>
+        <w:t>交流通信</w:t>
+      </w:r>
+      <w:r>
+        <w:rPr>
+          <w:rFonts w:hint="eastAsia"/>
+        </w:rPr>
+        <w:t>；</w:t>
+      </w:r>
+    </w:p>
+    <w:p>
+      <w:pPr>
+        <w:rPr>
+          <w:rFonts w:hint="eastAsia"/>
+        </w:rPr>
+      </w:pPr>
+      <w:r>
+        <w:tab/>
+      </w:r>
+      <w:r>
+        <w:rPr>
+          <w:rFonts w:hint="eastAsia"/>
+        </w:rPr>
+        <w:t>音乐的推荐功能。</w:t>
       </w:r>
     </w:p>
     <w:p>
       <w:pPr>
         <w:pStyle w:val="1"/>
       </w:pPr>
-      <w:bookmarkStart w:id="18" w:name="_Toc290468059"/>
-      <w:bookmarkStart w:id="19" w:name="_Toc459214681"/>
+      <w:bookmarkStart w:id="19" w:name="_Toc290468059"/>
+      <w:bookmarkStart w:id="20" w:name="_Toc459214681"/>
       <w:r>
         <w:rPr>
           <w:rFonts w:hint="eastAsia"/>
         </w:rPr>
         <w:t>需求概述</w:t>
       </w:r>
-      <w:bookmarkEnd w:id="18"/>
       <w:bookmarkEnd w:id="19"/>
+      <w:bookmarkEnd w:id="20"/>
     </w:p>
     <w:p>
       <w:pPr>
         <w:pStyle w:val="2"/>
       </w:pPr>
-      <w:bookmarkStart w:id="20" w:name="_Toc290468060"/>
-      <w:bookmarkStart w:id="21" w:name="_Toc459214682"/>
+      <w:bookmarkStart w:id="21" w:name="_Toc290468060"/>
+      <w:bookmarkStart w:id="22" w:name="_Toc459214682"/>
       <w:r>
         <w:rPr>
           <w:rFonts w:hint="eastAsia"/>
         </w:rPr>
         <w:t>角色(用户)分析</w:t>
       </w:r>
-      <w:bookmarkEnd w:id="20"/>
       <w:bookmarkEnd w:id="21"/>
+      <w:bookmarkEnd w:id="22"/>
     </w:p>
     <w:p>
       <w:pPr>
         <w:ind w:firstLineChars="200" w:firstLine="420"/>
         <w:rPr>
+          <w:rFonts w:asciiTheme="minorEastAsia" w:hAnsiTheme="minorEastAsia" w:hint="eastAsia"/>
+        </w:rPr>
+      </w:pPr>
+      <w:r>
+        <w:rPr>
+          <w:rFonts w:asciiTheme="minorEastAsia" w:hAnsiTheme="minorEastAsia" w:hint="eastAsia"/>
+        </w:rPr>
+        <w:t>本项目</w:t>
+      </w:r>
+      <w:r>
+        <w:rPr>
+          <w:rFonts w:asciiTheme="minorEastAsia" w:hAnsiTheme="minorEastAsia" w:hint="eastAsia"/>
+        </w:rPr>
+        <w:t>小程序</w:t>
+      </w:r>
+      <w:r>
+        <w:rPr>
+          <w:rFonts w:asciiTheme="minorEastAsia" w:hAnsiTheme="minorEastAsia" w:hint="eastAsia"/>
+        </w:rPr>
+        <w:t>端</w:t>
+      </w:r>
+      <w:r>
+        <w:rPr>
+          <w:rFonts w:asciiTheme="minorEastAsia" w:hAnsiTheme="minorEastAsia" w:hint="eastAsia"/>
+        </w:rPr>
+        <w:t>的用户</w:t>
+      </w:r>
+      <w:r>
+        <w:rPr>
+          <w:rFonts w:asciiTheme="minorEastAsia" w:hAnsiTheme="minorEastAsia" w:hint="eastAsia"/>
+        </w:rPr>
+        <w:t>为</w:t>
+      </w:r>
+      <w:r>
+        <w:rPr>
+          <w:rFonts w:asciiTheme="minorEastAsia" w:hAnsiTheme="minorEastAsia" w:hint="eastAsia"/>
+        </w:rPr>
+        <w:t>音乐爱好者</w:t>
+      </w:r>
+      <w:r>
+        <w:rPr>
+          <w:rFonts w:asciiTheme="minorEastAsia" w:hAnsiTheme="minorEastAsia" w:hint="eastAsia"/>
+        </w:rPr>
+        <w:t>和音乐的创作者</w:t>
+      </w:r>
+      <w:r>
+        <w:rPr>
+          <w:rFonts w:asciiTheme="minorEastAsia" w:hAnsiTheme="minorEastAsia" w:hint="eastAsia"/>
+        </w:rPr>
+        <w:t>，</w:t>
+      </w:r>
+      <w:r>
+        <w:rPr>
           <w:rFonts w:asciiTheme="minorEastAsia" w:hAnsiTheme="minorEastAsia"/>
         </w:rPr>
-      </w:pPr>
-      <w:r>
-        <w:rPr>
-          <w:rFonts w:asciiTheme="minorEastAsia" w:hAnsiTheme="minorEastAsia" w:hint="eastAsia"/>
-        </w:rPr>
-        <w:t>本项目</w:t>
-      </w:r>
-      <w:r>
-        <w:rPr>
-          <w:rFonts w:asciiTheme="minorEastAsia" w:hAnsiTheme="minorEastAsia" w:hint="eastAsia"/>
-        </w:rPr>
-        <w:t>小程序</w:t>
-      </w:r>
-      <w:r>
-        <w:rPr>
-          <w:rFonts w:asciiTheme="minorEastAsia" w:hAnsiTheme="minorEastAsia" w:hint="eastAsia"/>
-        </w:rPr>
-        <w:t>端</w:t>
-      </w:r>
-      <w:r>
-        <w:rPr>
-          <w:rFonts w:asciiTheme="minorEastAsia" w:hAnsiTheme="minorEastAsia" w:hint="eastAsia"/>
-        </w:rPr>
-        <w:t>的用户</w:t>
-      </w:r>
-      <w:r>
-        <w:rPr>
-          <w:rFonts w:asciiTheme="minorEastAsia" w:hAnsiTheme="minorEastAsia" w:hint="eastAsia"/>
-        </w:rPr>
-        <w:t>为</w:t>
-      </w:r>
-      <w:r>
-        <w:rPr>
-          <w:rFonts w:asciiTheme="minorEastAsia" w:hAnsiTheme="minorEastAsia" w:hint="eastAsia"/>
-        </w:rPr>
-        <w:t>音乐爱好者</w:t>
-      </w:r>
-      <w:r>
-        <w:rPr>
-          <w:rFonts w:asciiTheme="minorEastAsia" w:hAnsiTheme="minorEastAsia" w:hint="eastAsia"/>
-        </w:rPr>
-        <w:t>，</w:t>
+        <w:t>用户年龄集中在</w:t>
+      </w:r>
+      <w:r>
+        <w:rPr>
+          <w:rFonts w:asciiTheme="minorEastAsia" w:hAnsiTheme="minorEastAsia" w:hint="eastAsia"/>
+        </w:rPr>
+        <w:t>15</w:t>
       </w:r>
       <w:r>
         <w:rPr>
           <w:rFonts w:asciiTheme="minorEastAsia" w:hAnsiTheme="minorEastAsia"/>
         </w:rPr>
-        <w:t>用户年龄集中在</w:t>
-      </w:r>
-      <w:r>
-        <w:rPr>
-          <w:rFonts w:asciiTheme="minorEastAsia" w:hAnsiTheme="minorEastAsia" w:hint="eastAsia"/>
-        </w:rPr>
-        <w:t>15</w:t>
+        <w:t>-</w:t>
+      </w:r>
+      <w:r>
+        <w:rPr>
+          <w:rFonts w:asciiTheme="minorEastAsia" w:hAnsiTheme="minorEastAsia" w:hint="eastAsia"/>
+        </w:rPr>
+        <w:t>4</w:t>
       </w:r>
       <w:r>
         <w:rPr>
           <w:rFonts w:asciiTheme="minorEastAsia" w:hAnsiTheme="minorEastAsia"/>
         </w:rPr>
-        <w:t>-</w:t>
-      </w:r>
-      <w:r>
-        <w:rPr>
-          <w:rFonts w:asciiTheme="minorEastAsia" w:hAnsiTheme="minorEastAsia" w:hint="eastAsia"/>
-        </w:rPr>
-        <w:t>4</w:t>
+        <w:t>0</w:t>
+      </w:r>
+      <w:r>
+        <w:rPr>
+          <w:rFonts w:asciiTheme="minorEastAsia" w:hAnsiTheme="minorEastAsia" w:hint="eastAsia"/>
+        </w:rPr>
+        <w:t>岁</w:t>
       </w:r>
       <w:r>
         <w:rPr>
           <w:rFonts w:asciiTheme="minorEastAsia" w:hAnsiTheme="minorEastAsia"/>
         </w:rPr>
-        <w:t>0</w:t>
-      </w:r>
-      <w:r>
-        <w:rPr>
-          <w:rFonts w:asciiTheme="minorEastAsia" w:hAnsiTheme="minorEastAsia" w:hint="eastAsia"/>
-        </w:rPr>
-        <w:t>岁</w:t>
-      </w:r>
-      <w:r>
-        <w:rPr>
-          <w:rFonts w:asciiTheme="minorEastAsia" w:hAnsiTheme="minorEastAsia"/>
-        </w:rPr>
         <w:t>之间。</w:t>
       </w:r>
     </w:p>
@@ -3752,17 +3860,16 @@
       <w:pPr>
         <w:pStyle w:val="2"/>
       </w:pPr>
-      <w:bookmarkStart w:id="22" w:name="_Toc290468061"/>
-      <w:bookmarkStart w:id="23" w:name="_Toc459214683"/>
-      <w:r>
-        <w:rPr>
-          <w:rFonts w:hint="eastAsia"/>
-        </w:rPr>
-        <w:lastRenderedPageBreak/>
+      <w:bookmarkStart w:id="23" w:name="_Toc290468061"/>
+      <w:bookmarkStart w:id="24" w:name="_Toc459214683"/>
+      <w:r>
+        <w:rPr>
+          <w:rFonts w:hint="eastAsia"/>
+        </w:rPr>
         <w:t>产品特性</w:t>
       </w:r>
-      <w:bookmarkEnd w:id="22"/>
       <w:bookmarkEnd w:id="23"/>
+      <w:bookmarkEnd w:id="24"/>
     </w:p>
     <w:p>
       <w:pPr>
@@ -3778,9 +3885,9 @@
           <w:color w:val="8496B0" w:themeColor="text2" w:themeTint="99"/>
         </w:rPr>
         <w:drawing>
-          <wp:inline distT="0" distB="0" distL="0" distR="0" wp14:anchorId="464972D4" wp14:editId="58E603EA">
-            <wp:extent cx="5274310" cy="5440045"/>
-            <wp:effectExtent l="0" t="0" r="2540" b="8255"/>
+          <wp:inline distT="0" distB="0" distL="0" distR="0" wp14:anchorId="464972D4" wp14:editId="782BDD87">
+            <wp:extent cx="5515739" cy="5030470"/>
+            <wp:effectExtent l="0" t="0" r="8890" b="0"/>
             <wp:docPr id="2" name="图片 2"/>
             <wp:cNvGraphicFramePr>
               <a:graphicFrameLocks xmlns:a="http://schemas.openxmlformats.org/drawingml/2006/main" noChangeAspect="1"/>
@@ -3807,7 +3914,7 @@
                   <pic:spPr>
                     <a:xfrm>
                       <a:off x="0" y="0"/>
-                      <a:ext cx="5274310" cy="5440045"/>
+                      <a:ext cx="5572611" cy="5082339"/>
                     </a:xfrm>
                     <a:prstGeom prst="rect">
                       <a:avLst/>
@@ -3825,16 +3932,16 @@
       <w:pPr>
         <w:pStyle w:val="2"/>
       </w:pPr>
-      <w:bookmarkStart w:id="24" w:name="_Toc290468062"/>
-      <w:bookmarkStart w:id="25" w:name="_Toc459214684"/>
+      <w:bookmarkStart w:id="25" w:name="_Toc290468062"/>
+      <w:bookmarkStart w:id="26" w:name="_Toc459214684"/>
       <w:r>
         <w:rPr>
           <w:rFonts w:hint="eastAsia"/>
         </w:rPr>
         <w:t>功能列表</w:t>
       </w:r>
-      <w:bookmarkEnd w:id="24"/>
       <w:bookmarkEnd w:id="25"/>
+      <w:bookmarkEnd w:id="26"/>
     </w:p>
     <w:p>
       <w:pPr>
@@ -3850,274 +3957,227 @@
     <w:p>
       <w:pPr>
         <w:ind w:firstLineChars="200" w:firstLine="420"/>
+      </w:pPr>
+      <w:bookmarkStart w:id="27" w:name="_Toc290468064"/>
+      <w:bookmarkStart w:id="28" w:name="_Toc459214686"/>
+      <w:r>
+        <w:rPr>
+          <w:rFonts w:hint="eastAsia"/>
+        </w:rPr>
+        <w:t>功能性需求</w:t>
+      </w:r>
+      <w:bookmarkEnd w:id="27"/>
+      <w:bookmarkEnd w:id="28"/>
+      <w:r>
+        <w:rPr>
+          <w:rFonts w:hint="eastAsia"/>
+        </w:rPr>
+        <w:t>：</w:t>
+      </w:r>
+    </w:p>
+    <w:p>
+      <w:pPr>
+        <w:pStyle w:val="a7"/>
+        <w:numPr>
+          <w:ilvl w:val="0"/>
+          <w:numId w:val="11"/>
+        </w:numPr>
+        <w:ind w:firstLineChars="0"/>
+      </w:pPr>
+      <w:r>
+        <w:rPr>
+          <w:rFonts w:hint="eastAsia"/>
+        </w:rPr>
+        <w:t>音乐的播放界面和功能；</w:t>
+      </w:r>
+    </w:p>
+    <w:p>
+      <w:pPr>
+        <w:pStyle w:val="a7"/>
+        <w:numPr>
+          <w:ilvl w:val="0"/>
+          <w:numId w:val="11"/>
+        </w:numPr>
+        <w:ind w:firstLineChars="0"/>
+      </w:pPr>
+      <w:r>
+        <w:rPr>
+          <w:rFonts w:hint="eastAsia"/>
+        </w:rPr>
+        <w:t>歌单的创建显示修改自定义功能；</w:t>
+      </w:r>
+    </w:p>
+    <w:p>
+      <w:pPr>
+        <w:pStyle w:val="a7"/>
+        <w:numPr>
+          <w:ilvl w:val="0"/>
+          <w:numId w:val="11"/>
+        </w:numPr>
+        <w:ind w:firstLineChars="0"/>
+      </w:pPr>
+      <w:r>
+        <w:rPr>
+          <w:rFonts w:hint="eastAsia"/>
+        </w:rPr>
+        <w:t>收藏歌曲，本地歌曲，下载管理的界面的显示；</w:t>
+      </w:r>
+    </w:p>
+    <w:p>
+      <w:pPr>
+        <w:pStyle w:val="a7"/>
+        <w:numPr>
+          <w:ilvl w:val="0"/>
+          <w:numId w:val="11"/>
+        </w:numPr>
+        <w:ind w:firstLineChars="0"/>
+      </w:pPr>
+      <w:r>
+        <w:rPr>
+          <w:rFonts w:hint="eastAsia"/>
+        </w:rPr>
+        <w:t>不同歌单的分类的功能；</w:t>
+      </w:r>
+    </w:p>
+    <w:p>
+      <w:pPr>
+        <w:pStyle w:val="a7"/>
+        <w:numPr>
+          <w:ilvl w:val="0"/>
+          <w:numId w:val="11"/>
+        </w:numPr>
+        <w:ind w:firstLineChars="0"/>
+      </w:pPr>
+      <w:r>
+        <w:rPr>
+          <w:rFonts w:hint="eastAsia"/>
+        </w:rPr>
+        <w:t>歌曲的排行功能</w:t>
+      </w:r>
+      <w:r>
+        <w:rPr>
+          <w:rFonts w:hint="eastAsia"/>
+        </w:rPr>
+        <w:t>；</w:t>
+      </w:r>
+    </w:p>
+    <w:p>
+      <w:pPr>
+        <w:pStyle w:val="a7"/>
+        <w:numPr>
+          <w:ilvl w:val="0"/>
+          <w:numId w:val="11"/>
+        </w:numPr>
+        <w:ind w:firstLineChars="0"/>
+      </w:pPr>
+      <w:r>
+        <w:rPr>
+          <w:rFonts w:hint="eastAsia"/>
+        </w:rPr>
+        <w:t>详情界面的按照文件夹，歌手</w:t>
+      </w:r>
+      <w:r>
+        <w:rPr>
+          <w:rFonts w:hint="eastAsia"/>
+        </w:rPr>
+        <w:t>，</w:t>
+      </w:r>
+      <w:r>
+        <w:rPr>
+          <w:rFonts w:hint="eastAsia"/>
+        </w:rPr>
+        <w:t>专辑</w:t>
+      </w:r>
+      <w:r>
+        <w:rPr>
+          <w:rFonts w:hint="eastAsia"/>
+        </w:rPr>
+        <w:t>的分类；</w:t>
+      </w:r>
+    </w:p>
+    <w:p>
+      <w:pPr>
+        <w:pStyle w:val="a7"/>
+        <w:numPr>
+          <w:ilvl w:val="0"/>
+          <w:numId w:val="11"/>
+        </w:numPr>
+        <w:ind w:firstLineChars="0"/>
+      </w:pPr>
+      <w:r>
+        <w:rPr>
+          <w:rFonts w:hint="eastAsia"/>
+        </w:rPr>
+        <w:t>播放界面和下方播放栏的动态播放；</w:t>
+      </w:r>
+    </w:p>
+    <w:p>
+      <w:pPr>
+        <w:pStyle w:val="a7"/>
+        <w:numPr>
+          <w:ilvl w:val="0"/>
+          <w:numId w:val="11"/>
+        </w:numPr>
+        <w:ind w:firstLineChars="0"/>
+      </w:pPr>
+      <w:r>
+        <w:rPr>
+          <w:rFonts w:hint="eastAsia"/>
+        </w:rPr>
+        <w:t>歌单的评论界面</w:t>
+      </w:r>
+      <w:r>
+        <w:rPr>
+          <w:rFonts w:hint="eastAsia"/>
+        </w:rPr>
+        <w:t>；</w:t>
+      </w:r>
+    </w:p>
+    <w:p>
+      <w:pPr>
+        <w:pStyle w:val="a7"/>
+        <w:numPr>
+          <w:ilvl w:val="0"/>
+          <w:numId w:val="11"/>
+        </w:numPr>
+        <w:ind w:firstLineChars="0"/>
+        <w:rPr>
+          <w:rFonts w:hint="eastAsia"/>
+        </w:rPr>
+      </w:pPr>
+      <w:r>
+        <w:rPr>
+          <w:rFonts w:hint="eastAsia"/>
+        </w:rPr>
+        <w:t>歌单的针对评论的回复界面；</w:t>
+      </w:r>
+    </w:p>
+    <w:p>
+      <w:pPr>
+        <w:ind w:firstLineChars="200" w:firstLine="420"/>
         <w:rPr>
           <w:rFonts w:asciiTheme="minorEastAsia" w:hAnsiTheme="minorEastAsia"/>
         </w:rPr>
       </w:pPr>
       <w:r>
         <w:rPr>
-          <w:rFonts w:asciiTheme="minorEastAsia" w:hAnsiTheme="minorEastAsia" w:hint="eastAsia"/>
-        </w:rPr>
-        <w:t>我的</w:t>
-      </w:r>
-      <w:r>
-        <w:rPr>
-          <w:rFonts w:asciiTheme="minorEastAsia" w:hAnsiTheme="minorEastAsia" w:hint="eastAsia"/>
-        </w:rPr>
-        <w:t>页：</w:t>
-      </w:r>
-      <w:r>
-        <w:rPr>
-          <w:rFonts w:asciiTheme="minorEastAsia" w:hAnsiTheme="minorEastAsia" w:hint="eastAsia"/>
-        </w:rPr>
-        <w:t>为基础界面，其中包含本地音乐最近播放，下载管理，收藏歌单等功能。</w:t>
-      </w:r>
-      <w:r>
-        <w:rPr>
-          <w:rFonts w:asciiTheme="minorEastAsia" w:hAnsiTheme="minorEastAsia"/>
-        </w:rPr>
-        <w:t xml:space="preserve"> </w:t>
-      </w:r>
-    </w:p>
-    <w:p>
-      <w:pPr>
-        <w:ind w:firstLineChars="200" w:firstLine="420"/>
-        <w:rPr>
-          <w:rFonts w:asciiTheme="minorEastAsia" w:hAnsiTheme="minorEastAsia"/>
-        </w:rPr>
-      </w:pPr>
-      <w:r>
-        <w:rPr>
-          <w:rFonts w:asciiTheme="minorEastAsia" w:hAnsiTheme="minorEastAsia" w:hint="eastAsia"/>
-        </w:rPr>
-        <w:t>详细界面</w:t>
-      </w:r>
-      <w:r>
-        <w:rPr>
-          <w:rFonts w:asciiTheme="minorEastAsia" w:hAnsiTheme="minorEastAsia" w:hint="eastAsia"/>
-        </w:rPr>
-        <w:t>：</w:t>
-      </w:r>
-      <w:r>
-        <w:rPr>
-          <w:rFonts w:asciiTheme="minorEastAsia" w:hAnsiTheme="minorEastAsia" w:hint="eastAsia"/>
-        </w:rPr>
-        <w:t>实现上一层界面的详细化，其中大致界面相同，包含单曲，歌手，专辑，文件夹三个分支。</w:t>
-      </w:r>
-      <w:r>
-        <w:rPr>
-          <w:rFonts w:asciiTheme="minorEastAsia" w:hAnsiTheme="minorEastAsia"/>
-        </w:rPr>
-        <w:t xml:space="preserve"> </w:t>
-      </w:r>
-    </w:p>
-    <w:p>
-      <w:pPr>
-        <w:ind w:firstLineChars="200" w:firstLine="420"/>
-        <w:rPr>
-          <w:rFonts w:asciiTheme="minorEastAsia" w:hAnsiTheme="minorEastAsia"/>
-        </w:rPr>
-      </w:pPr>
-      <w:r>
-        <w:rPr>
-          <w:rFonts w:asciiTheme="minorEastAsia" w:hAnsiTheme="minorEastAsia" w:hint="eastAsia"/>
-        </w:rPr>
-        <w:lastRenderedPageBreak/>
-        <w:t>详细</w:t>
-      </w:r>
-      <w:r>
-        <w:rPr>
-          <w:rFonts w:asciiTheme="minorEastAsia" w:hAnsiTheme="minorEastAsia" w:hint="eastAsia"/>
-        </w:rPr>
-        <w:t>歌单页</w:t>
-      </w:r>
-      <w:r>
-        <w:rPr>
-          <w:rFonts w:asciiTheme="minorEastAsia" w:hAnsiTheme="minorEastAsia" w:hint="eastAsia"/>
-        </w:rPr>
-        <w:t>：</w:t>
-      </w:r>
-      <w:r>
-        <w:rPr>
-          <w:rFonts w:asciiTheme="minorEastAsia" w:hAnsiTheme="minorEastAsia" w:hint="eastAsia"/>
-        </w:rPr>
-        <w:t>用户收藏和创建的歌单，主要由用户收藏歌曲</w:t>
-      </w:r>
-      <w:r>
-        <w:rPr>
-          <w:rFonts w:asciiTheme="minorEastAsia" w:hAnsiTheme="minorEastAsia" w:hint="eastAsia"/>
-        </w:rPr>
-        <w:t>并设置歌单名称和图片，昵称。</w:t>
-      </w:r>
-      <w:r>
-        <w:rPr>
-          <w:rFonts w:asciiTheme="minorEastAsia" w:hAnsiTheme="minorEastAsia"/>
-        </w:rPr>
-        <w:t xml:space="preserve"> </w:t>
-      </w:r>
-    </w:p>
-    <w:p>
-      <w:pPr>
-        <w:ind w:firstLine="420"/>
-        <w:rPr>
-          <w:rFonts w:asciiTheme="minorEastAsia" w:hAnsiTheme="minorEastAsia"/>
-        </w:rPr>
-      </w:pPr>
-      <w:r>
-        <w:rPr>
-          <w:rFonts w:asciiTheme="minorEastAsia" w:hAnsiTheme="minorEastAsia" w:hint="eastAsia"/>
-        </w:rPr>
-        <w:t>评论</w:t>
-      </w:r>
-      <w:r>
-        <w:rPr>
-          <w:rFonts w:asciiTheme="minorEastAsia" w:hAnsiTheme="minorEastAsia" w:hint="eastAsia"/>
-        </w:rPr>
-        <w:t>页：显示</w:t>
-      </w:r>
-      <w:r>
-        <w:rPr>
-          <w:rFonts w:asciiTheme="minorEastAsia" w:hAnsiTheme="minorEastAsia" w:hint="eastAsia"/>
-        </w:rPr>
-        <w:t>用户对歌单的评论的界面。</w:t>
-      </w:r>
-    </w:p>
-    <w:p>
-      <w:pPr>
-        <w:ind w:firstLineChars="200" w:firstLine="420"/>
-        <w:rPr>
-          <w:rFonts w:asciiTheme="minorEastAsia" w:hAnsiTheme="minorEastAsia"/>
-        </w:rPr>
-      </w:pPr>
-      <w:r>
-        <w:rPr>
-          <w:rFonts w:asciiTheme="minorEastAsia" w:hAnsiTheme="minorEastAsia" w:hint="eastAsia"/>
-        </w:rPr>
-        <w:t>回复详情</w:t>
-      </w:r>
-      <w:r>
-        <w:rPr>
-          <w:rFonts w:asciiTheme="minorEastAsia" w:hAnsiTheme="minorEastAsia" w:hint="eastAsia"/>
-        </w:rPr>
-        <w:t>页：</w:t>
-      </w:r>
-      <w:r>
-        <w:rPr>
-          <w:rFonts w:asciiTheme="minorEastAsia" w:hAnsiTheme="minorEastAsia" w:hint="eastAsia"/>
-        </w:rPr>
-        <w:t>为对歌单的评论也的扩展，为对歌单评论的回复的界面。</w:t>
-      </w:r>
-      <w:r>
-        <w:rPr>
-          <w:rFonts w:asciiTheme="minorEastAsia" w:hAnsiTheme="minorEastAsia"/>
-        </w:rPr>
-        <w:t xml:space="preserve"> </w:t>
-      </w:r>
-    </w:p>
-    <w:p>
-      <w:pPr>
-        <w:ind w:firstLineChars="200" w:firstLine="420"/>
-        <w:rPr>
-          <w:rFonts w:asciiTheme="minorEastAsia" w:hAnsiTheme="minorEastAsia"/>
-        </w:rPr>
-      </w:pPr>
-      <w:r>
-        <w:rPr>
-          <w:rFonts w:asciiTheme="minorEastAsia" w:hAnsiTheme="minorEastAsia" w:hint="eastAsia"/>
-        </w:rPr>
-        <w:t>搜索音乐</w:t>
-      </w:r>
-      <w:r>
-        <w:rPr>
-          <w:rFonts w:asciiTheme="minorEastAsia" w:hAnsiTheme="minorEastAsia" w:hint="eastAsia"/>
-        </w:rPr>
-        <w:t>页</w:t>
-      </w:r>
-      <w:r>
-        <w:rPr>
-          <w:rFonts w:asciiTheme="minorEastAsia" w:hAnsiTheme="minorEastAsia"/>
-        </w:rPr>
-        <w:t>：</w:t>
-      </w:r>
-      <w:r>
-        <w:rPr>
-          <w:rFonts w:asciiTheme="minorEastAsia" w:hAnsiTheme="minorEastAsia" w:hint="eastAsia"/>
-        </w:rPr>
-        <w:t>在本地或服务器中搜索音乐。</w:t>
-      </w:r>
-      <w:r>
-        <w:rPr>
-          <w:rFonts w:asciiTheme="minorEastAsia" w:hAnsiTheme="minorEastAsia"/>
-        </w:rPr>
-        <w:t xml:space="preserve"> </w:t>
-      </w:r>
-    </w:p>
-    <w:p>
-      <w:pPr>
-        <w:ind w:firstLineChars="200" w:firstLine="420"/>
-        <w:rPr>
-          <w:rFonts w:asciiTheme="minorEastAsia" w:hAnsiTheme="minorEastAsia"/>
-        </w:rPr>
-      </w:pPr>
-      <w:r>
-        <w:rPr>
-          <w:rFonts w:asciiTheme="minorEastAsia" w:hAnsiTheme="minorEastAsia" w:hint="eastAsia"/>
-        </w:rPr>
-        <w:t>播放</w:t>
-      </w:r>
-      <w:r>
-        <w:rPr>
-          <w:rFonts w:asciiTheme="minorEastAsia" w:hAnsiTheme="minorEastAsia"/>
-        </w:rPr>
-        <w:t>页</w:t>
-      </w:r>
-      <w:r>
-        <w:rPr>
-          <w:rFonts w:asciiTheme="minorEastAsia" w:hAnsiTheme="minorEastAsia" w:hint="eastAsia"/>
-        </w:rPr>
-        <w:t>：</w:t>
-      </w:r>
-      <w:r>
-        <w:rPr>
-          <w:rFonts w:asciiTheme="minorEastAsia" w:hAnsiTheme="minorEastAsia" w:hint="eastAsia"/>
-        </w:rPr>
-        <w:t>音乐的图片，歌单评论，对播放的设置。</w:t>
-      </w:r>
-      <w:bookmarkStart w:id="26" w:name="_Toc290468064"/>
-      <w:bookmarkStart w:id="27" w:name="_Toc459214686"/>
-    </w:p>
-    <w:p>
-      <w:pPr>
-        <w:ind w:firstLineChars="200" w:firstLine="420"/>
-        <w:rPr>
-          <w:rFonts w:asciiTheme="minorEastAsia" w:hAnsiTheme="minorEastAsia"/>
-        </w:rPr>
-      </w:pPr>
-      <w:r>
-        <w:rPr>
-          <w:rFonts w:hint="eastAsia"/>
-        </w:rPr>
-        <w:t>功能性需求</w:t>
-      </w:r>
-      <w:bookmarkEnd w:id="26"/>
-      <w:bookmarkEnd w:id="27"/>
-    </w:p>
-    <w:p>
-      <w:pPr>
-        <w:rPr>
-          <w:rFonts w:hint="eastAsia"/>
-        </w:rPr>
-      </w:pPr>
-      <w:bookmarkStart w:id="28" w:name="_GoBack"/>
+          <w:rFonts w:hint="eastAsia"/>
+        </w:rPr>
+        <w:t>具体界面展示：</w:t>
+      </w:r>
+    </w:p>
+    <w:p>
+      <w:pPr>
+        <w:jc w:val="center"/>
+      </w:pPr>
       <w:r>
         <w:rPr>
           <w:noProof/>
         </w:rPr>
-        <w:lastRenderedPageBreak/>
         <w:drawing>
-          <wp:inline distT="0" distB="0" distL="0" distR="0" wp14:anchorId="4FB893BC" wp14:editId="1BE354A9">
-            <wp:extent cx="2087360" cy="4249270"/>
-            <wp:effectExtent l="0" t="0" r="8255" b="0"/>
+          <wp:inline distT="0" distB="0" distL="0" distR="0" wp14:anchorId="4FB893BC" wp14:editId="3F71C0DD">
+            <wp:extent cx="1808401" cy="3681389"/>
+            <wp:effectExtent l="0" t="0" r="1905" b="0"/>
             <wp:docPr id="21" name="图片 21"/>
             <wp:cNvGraphicFramePr>
               <a:graphicFrameLocks xmlns:a="http://schemas.openxmlformats.org/drawingml/2006/main" noChangeAspect="1"/>
@@ -4130,7 +4190,7 @@
                     <pic:cNvPicPr/>
                   </pic:nvPicPr>
                   <pic:blipFill>
-                    <a:blip r:embed="rId8">
+                    <a:blip r:embed="rId8" cstate="print">
                       <a:extLst>
                         <a:ext uri="{28A0092B-C50C-407E-A947-70E740481C1C}">
                           <a14:useLocalDpi xmlns:a14="http://schemas.microsoft.com/office/drawing/2010/main" val="0"/>
@@ -4144,7 +4204,7 @@
                   <pic:spPr>
                     <a:xfrm>
                       <a:off x="0" y="0"/>
-                      <a:ext cx="2108918" cy="4293155"/>
+                      <a:ext cx="1876700" cy="3820426"/>
                     </a:xfrm>
                     <a:prstGeom prst="rect">
                       <a:avLst/>
@@ -4156,7 +4216,38 @@
           </wp:inline>
         </w:drawing>
       </w:r>
-      <w:bookmarkEnd w:id="28"/>
+    </w:p>
+    <w:p>
+      <w:pPr>
+        <w:ind w:firstLineChars="200" w:firstLine="420"/>
+        <w:rPr>
+          <w:rFonts w:asciiTheme="minorEastAsia" w:hAnsiTheme="minorEastAsia"/>
+        </w:rPr>
+      </w:pPr>
+      <w:r>
+        <w:rPr>
+          <w:rFonts w:asciiTheme="minorEastAsia" w:hAnsiTheme="minorEastAsia" w:hint="eastAsia"/>
+        </w:rPr>
+        <w:t>我的页：为基础界面，其中包含本地音乐最近播放，下载管理，收藏歌单等功能。</w:t>
+      </w:r>
+      <w:r>
+        <w:rPr>
+          <w:rFonts w:asciiTheme="minorEastAsia" w:hAnsiTheme="minorEastAsia"/>
+        </w:rPr>
+        <w:t xml:space="preserve"> </w:t>
+      </w:r>
+    </w:p>
+    <w:p>
+      <w:pPr>
+        <w:rPr>
+          <w:rFonts w:hint="eastAsia"/>
+        </w:rPr>
+      </w:pPr>
+    </w:p>
+    <w:p>
+      <w:pPr>
+        <w:jc w:val="center"/>
+      </w:pPr>
       <w:r>
         <w:rPr>
           <w:noProof/>
@@ -4203,14 +4294,41 @@
           </wp:inline>
         </w:drawing>
       </w:r>
-      <w:r>
+    </w:p>
+    <w:p>
+      <w:pPr>
+        <w:jc w:val="center"/>
+        <w:rPr>
+          <w:rFonts w:hint="eastAsia"/>
+        </w:rPr>
+      </w:pPr>
+      <w:r>
+        <w:rPr>
+          <w:rFonts w:hint="eastAsia"/>
+        </w:rPr>
+        <w:t>歌曲的收藏界面</w:t>
+      </w:r>
+    </w:p>
+    <w:p>
+      <w:pPr>
+        <w:jc w:val="center"/>
         <w:rPr>
           <w:noProof/>
         </w:rPr>
+      </w:pPr>
+    </w:p>
+    <w:p>
+      <w:pPr>
+        <w:jc w:val="center"/>
+      </w:pPr>
+      <w:r>
+        <w:rPr>
+          <w:noProof/>
+        </w:rPr>
         <w:drawing>
-          <wp:inline distT="0" distB="0" distL="0" distR="0" wp14:anchorId="47A0AF96" wp14:editId="1A23F720">
-            <wp:extent cx="2026395" cy="4029227"/>
-            <wp:effectExtent l="0" t="0" r="0" b="0"/>
+          <wp:inline distT="0" distB="0" distL="0" distR="0" wp14:anchorId="42AECBB6" wp14:editId="40A62D8B">
+            <wp:extent cx="1771917" cy="3523227"/>
+            <wp:effectExtent l="0" t="0" r="0" b="1270"/>
             <wp:docPr id="23" name="图片 23"/>
             <wp:cNvGraphicFramePr>
               <a:graphicFrameLocks xmlns:a="http://schemas.openxmlformats.org/drawingml/2006/main" noChangeAspect="1"/>
@@ -4237,7 +4355,7 @@
                   <pic:spPr>
                     <a:xfrm>
                       <a:off x="0" y="0"/>
-                      <a:ext cx="2040686" cy="4057642"/>
+                      <a:ext cx="1771917" cy="3523227"/>
                     </a:xfrm>
                     <a:prstGeom prst="rect">
                       <a:avLst/>
@@ -4249,14 +4367,48 @@
           </wp:inline>
         </w:drawing>
       </w:r>
+    </w:p>
+    <w:p>
+      <w:pPr>
+        <w:ind w:firstLineChars="200" w:firstLine="420"/>
+        <w:rPr>
+          <w:rFonts w:asciiTheme="minorEastAsia" w:hAnsiTheme="minorEastAsia"/>
+        </w:rPr>
+      </w:pPr>
+      <w:r>
+        <w:rPr>
+          <w:rFonts w:asciiTheme="minorEastAsia" w:hAnsiTheme="minorEastAsia" w:hint="eastAsia"/>
+        </w:rPr>
+        <w:t>详细歌单页：用户收藏和创建的歌单，主要由用户收藏歌曲并设置歌单名称和图片昵称。</w:t>
+      </w:r>
+      <w:r>
+        <w:rPr>
+          <w:rFonts w:asciiTheme="minorEastAsia" w:hAnsiTheme="minorEastAsia"/>
+        </w:rPr>
+        <w:t xml:space="preserve"> </w:t>
+      </w:r>
+    </w:p>
+    <w:p>
+      <w:pPr>
+        <w:jc w:val="center"/>
+        <w:rPr>
+          <w:rFonts w:hint="eastAsia"/>
+        </w:rPr>
+      </w:pPr>
+    </w:p>
+    <w:p>
+      <w:pPr>
+        <w:jc w:val="center"/>
+      </w:pPr>
       <w:r>
         <w:rPr>
           <w:noProof/>
         </w:rPr>
+        <w:lastRenderedPageBreak/>
         <w:drawing>
-          <wp:inline distT="0" distB="0" distL="0" distR="0" wp14:anchorId="764D27A2" wp14:editId="155AD2D1">
-            <wp:extent cx="1771842" cy="3540244"/>
-            <wp:effectExtent l="0" t="0" r="0" b="3175"/>
+          <wp:inline distT="0" distB="0" distL="0" distR="0" wp14:anchorId="764D27A2" wp14:editId="55EF4754">
+            <wp:extent cx="1676206" cy="3349157"/>
+            <wp:effectExtent l="0" t="0" r="635" b="3810"/>
             <wp:docPr id="24" name="图片 24"/>
             <wp:cNvGraphicFramePr>
               <a:graphicFrameLocks xmlns:a="http://schemas.openxmlformats.org/drawingml/2006/main" noChangeAspect="1"/>
@@ -4283,7 +4435,7 @@
                   <pic:spPr>
                     <a:xfrm>
                       <a:off x="0" y="0"/>
-                      <a:ext cx="1797852" cy="3592213"/>
+                      <a:ext cx="1709662" cy="3416004"/>
                     </a:xfrm>
                     <a:prstGeom prst="rect">
                       <a:avLst/>
@@ -4295,15 +4447,43 @@
           </wp:inline>
         </w:drawing>
       </w:r>
+    </w:p>
+    <w:p>
+      <w:pPr>
+        <w:ind w:firstLine="420"/>
+        <w:jc w:val="center"/>
+        <w:rPr>
+          <w:rFonts w:asciiTheme="minorEastAsia" w:hAnsiTheme="minorEastAsia"/>
+        </w:rPr>
+      </w:pPr>
+      <w:r>
+        <w:rPr>
+          <w:rFonts w:asciiTheme="minorEastAsia" w:hAnsiTheme="minorEastAsia" w:hint="eastAsia"/>
+        </w:rPr>
+        <w:t>评论页：显示用户对歌单的评论的界面。</w:t>
+      </w:r>
+    </w:p>
+    <w:p>
+      <w:pPr>
+        <w:jc w:val="center"/>
+        <w:rPr>
+          <w:rFonts w:hint="eastAsia"/>
+        </w:rPr>
+      </w:pPr>
+    </w:p>
+    <w:p/>
+    <w:p>
+      <w:pPr>
+        <w:jc w:val="center"/>
+      </w:pPr>
       <w:r>
         <w:rPr>
           <w:noProof/>
         </w:rPr>
-        <w:lastRenderedPageBreak/>
         <w:drawing>
-          <wp:inline distT="0" distB="0" distL="0" distR="0" wp14:anchorId="77821993" wp14:editId="70F89406">
-            <wp:extent cx="1791797" cy="3594032"/>
-            <wp:effectExtent l="0" t="0" r="0" b="6985"/>
+          <wp:inline distT="0" distB="0" distL="0" distR="0" wp14:anchorId="77821993" wp14:editId="382F5FC5">
+            <wp:extent cx="1654817" cy="3319275"/>
+            <wp:effectExtent l="0" t="0" r="2540" b="0"/>
             <wp:docPr id="25" name="图片 25"/>
             <wp:cNvGraphicFramePr>
               <a:graphicFrameLocks xmlns:a="http://schemas.openxmlformats.org/drawingml/2006/main" noChangeAspect="1"/>
@@ -4330,7 +4510,7 @@
                   <pic:spPr>
                     <a:xfrm>
                       <a:off x="0" y="0"/>
-                      <a:ext cx="1819384" cy="3649367"/>
+                      <a:ext cx="1685117" cy="3380052"/>
                     </a:xfrm>
                     <a:prstGeom prst="rect">
                       <a:avLst/>
@@ -4342,14 +4522,40 @@
           </wp:inline>
         </w:drawing>
       </w:r>
+    </w:p>
+    <w:p>
+      <w:pPr>
+        <w:ind w:firstLineChars="200" w:firstLine="420"/>
+        <w:rPr>
+          <w:rFonts w:asciiTheme="minorEastAsia" w:hAnsiTheme="minorEastAsia" w:hint="eastAsia"/>
+        </w:rPr>
+      </w:pPr>
+      <w:r>
+        <w:rPr>
+          <w:rFonts w:asciiTheme="minorEastAsia" w:hAnsiTheme="minorEastAsia" w:hint="eastAsia"/>
+        </w:rPr>
+        <w:t>回复详情页：为对歌单的评论也的扩展，为对歌单评论的回复的界面。</w:t>
+      </w:r>
+      <w:r>
+        <w:rPr>
+          <w:rFonts w:asciiTheme="minorEastAsia" w:hAnsiTheme="minorEastAsia"/>
+        </w:rPr>
+        <w:t xml:space="preserve"> </w:t>
+      </w:r>
+    </w:p>
+    <w:p>
+      <w:pPr>
+        <w:jc w:val="center"/>
+      </w:pPr>
       <w:r>
         <w:rPr>
           <w:noProof/>
         </w:rPr>
+        <w:lastRenderedPageBreak/>
         <w:drawing>
-          <wp:inline distT="0" distB="0" distL="0" distR="0" wp14:anchorId="172F3A24" wp14:editId="7AEBBA61">
-            <wp:extent cx="1799131" cy="3608701"/>
-            <wp:effectExtent l="0" t="0" r="0" b="0"/>
+          <wp:inline distT="0" distB="0" distL="0" distR="0" wp14:anchorId="172F3A24" wp14:editId="3D168691">
+            <wp:extent cx="1672048" cy="3353798"/>
+            <wp:effectExtent l="0" t="0" r="4445" b="0"/>
             <wp:docPr id="26" name="图片 26"/>
             <wp:cNvGraphicFramePr>
               <a:graphicFrameLocks xmlns:a="http://schemas.openxmlformats.org/drawingml/2006/main" noChangeAspect="1"/>
@@ -4376,7 +4582,7 @@
                   <pic:spPr>
                     <a:xfrm>
                       <a:off x="0" y="0"/>
-                      <a:ext cx="1824697" cy="3659982"/>
+                      <a:ext cx="1705928" cy="3421754"/>
                     </a:xfrm>
                     <a:prstGeom prst="rect">
                       <a:avLst/>
@@ -4388,14 +4594,47 @@
           </wp:inline>
         </w:drawing>
       </w:r>
+    </w:p>
+    <w:p>
+      <w:pPr>
+        <w:ind w:leftChars="200" w:left="3150" w:hangingChars="1300" w:hanging="2730"/>
+        <w:rPr>
+          <w:rFonts w:asciiTheme="minorEastAsia" w:hAnsiTheme="minorEastAsia"/>
+        </w:rPr>
+      </w:pPr>
+      <w:r>
+        <w:rPr>
+          <w:rFonts w:asciiTheme="minorEastAsia" w:hAnsiTheme="minorEastAsia" w:hint="eastAsia"/>
+        </w:rPr>
+        <w:t>详细界面：实现上一层界面的详细化，其中大致界面相同，包含单曲，歌手，专辑，文件夹三个分支。</w:t>
+      </w:r>
+      <w:r>
+        <w:rPr>
+          <w:rFonts w:asciiTheme="minorEastAsia" w:hAnsiTheme="minorEastAsia"/>
+        </w:rPr>
+        <w:t xml:space="preserve"> </w:t>
+      </w:r>
+    </w:p>
+    <w:p>
+      <w:pPr>
+        <w:jc w:val="center"/>
+        <w:rPr>
+          <w:rFonts w:hint="eastAsia"/>
+        </w:rPr>
+      </w:pPr>
+    </w:p>
+    <w:p>
+      <w:pPr>
+        <w:jc w:val="center"/>
+      </w:pPr>
       <w:r>
         <w:rPr>
           <w:noProof/>
         </w:rPr>
         <w:drawing>
-          <wp:inline distT="0" distB="0" distL="0" distR="0" wp14:anchorId="384BB2C6" wp14:editId="0AB65EEB">
-            <wp:extent cx="1827305" cy="3640221"/>
-            <wp:effectExtent l="0" t="0" r="1905" b="0"/>
+          <wp:inline distT="0" distB="0" distL="0" distR="0" wp14:anchorId="384BB2C6" wp14:editId="29E29B69">
+            <wp:extent cx="1684529" cy="3355794"/>
+            <wp:effectExtent l="0" t="0" r="0" b="0"/>
             <wp:docPr id="29" name="图片 29"/>
             <wp:cNvGraphicFramePr>
               <a:graphicFrameLocks xmlns:a="http://schemas.openxmlformats.org/drawingml/2006/main" noChangeAspect="1"/>
@@ -4422,7 +4661,7 @@
                   <pic:spPr>
                     <a:xfrm>
                       <a:off x="0" y="0"/>
-                      <a:ext cx="1846304" cy="3678070"/>
+                      <a:ext cx="1711527" cy="3409578"/>
                     </a:xfrm>
                     <a:prstGeom prst="rect">
                       <a:avLst/>
@@ -4434,10 +4673,51 @@
           </wp:inline>
         </w:drawing>
       </w:r>
+    </w:p>
+    <w:p>
+      <w:pPr>
+        <w:ind w:firstLineChars="200" w:firstLine="420"/>
+        <w:jc w:val="center"/>
+        <w:rPr>
+          <w:rFonts w:asciiTheme="minorEastAsia" w:hAnsiTheme="minorEastAsia"/>
+        </w:rPr>
+      </w:pPr>
+      <w:r>
+        <w:rPr>
+          <w:rFonts w:asciiTheme="minorEastAsia" w:hAnsiTheme="minorEastAsia" w:hint="eastAsia"/>
+        </w:rPr>
+        <w:t>播放</w:t>
+      </w:r>
+      <w:r>
+        <w:rPr>
+          <w:rFonts w:asciiTheme="minorEastAsia" w:hAnsiTheme="minorEastAsia"/>
+        </w:rPr>
+        <w:t>页</w:t>
+      </w:r>
+      <w:r>
+        <w:rPr>
+          <w:rFonts w:asciiTheme="minorEastAsia" w:hAnsiTheme="minorEastAsia" w:hint="eastAsia"/>
+        </w:rPr>
+        <w:t>：音乐的图片，歌单评论，对播放的设置。</w:t>
+      </w:r>
+    </w:p>
+    <w:p>
+      <w:pPr>
+        <w:jc w:val="center"/>
+        <w:rPr>
+          <w:rFonts w:hint="eastAsia"/>
+        </w:rPr>
+      </w:pPr>
+    </w:p>
+    <w:p>
+      <w:pPr>
+        <w:jc w:val="center"/>
+      </w:pPr>
       <w:r>
         <w:rPr>
           <w:noProof/>
         </w:rPr>
+        <w:lastRenderedPageBreak/>
         <w:drawing>
           <wp:inline distT="0" distB="0" distL="0" distR="0" wp14:anchorId="6FE24C69" wp14:editId="532EC40C">
             <wp:extent cx="1675626" cy="3387969"/>
@@ -4480,51 +4760,31 @@
           </wp:inline>
         </w:drawing>
       </w:r>
-      <w:r>
-        <w:rPr>
-          <w:noProof/>
-        </w:rPr>
-        <w:drawing>
-          <wp:inline distT="0" distB="0" distL="0" distR="0" wp14:anchorId="7F6BDB14" wp14:editId="62973816">
-            <wp:extent cx="1657656" cy="3421402"/>
-            <wp:effectExtent l="0" t="0" r="0" b="7620"/>
-            <wp:docPr id="31" name="图片 31"/>
-            <wp:cNvGraphicFramePr>
-              <a:graphicFrameLocks xmlns:a="http://schemas.openxmlformats.org/drawingml/2006/main" noChangeAspect="1"/>
-            </wp:cNvGraphicFramePr>
-            <a:graphic xmlns:a="http://schemas.openxmlformats.org/drawingml/2006/main">
-              <a:graphicData uri="http://schemas.openxmlformats.org/drawingml/2006/picture">
-                <pic:pic xmlns:pic="http://schemas.openxmlformats.org/drawingml/2006/picture">
-                  <pic:nvPicPr>
-                    <pic:cNvPr id="31" name="捕获8.PNG"/>
-                    <pic:cNvPicPr/>
-                  </pic:nvPicPr>
-                  <pic:blipFill>
-                    <a:blip r:embed="rId16" cstate="print">
-                      <a:extLst>
-                        <a:ext uri="{28A0092B-C50C-407E-A947-70E740481C1C}">
-                          <a14:useLocalDpi xmlns:a14="http://schemas.microsoft.com/office/drawing/2010/main" val="0"/>
-                        </a:ext>
-                      </a:extLst>
-                    </a:blip>
-                    <a:stretch>
-                      <a:fillRect/>
-                    </a:stretch>
-                  </pic:blipFill>
-                  <pic:spPr>
-                    <a:xfrm>
-                      <a:off x="0" y="0"/>
-                      <a:ext cx="1673862" cy="3454851"/>
-                    </a:xfrm>
-                    <a:prstGeom prst="rect">
-                      <a:avLst/>
-                    </a:prstGeom>
-                  </pic:spPr>
-                </pic:pic>
-              </a:graphicData>
-            </a:graphic>
-          </wp:inline>
-        </w:drawing>
+    </w:p>
+    <w:p>
+      <w:pPr>
+        <w:jc w:val="center"/>
+        <w:rPr>
+          <w:rFonts w:asciiTheme="minorEastAsia" w:hAnsiTheme="minorEastAsia" w:hint="eastAsia"/>
+        </w:rPr>
+      </w:pPr>
+      <w:r>
+        <w:rPr>
+          <w:rFonts w:asciiTheme="minorEastAsia" w:hAnsiTheme="minorEastAsia" w:hint="eastAsia"/>
+        </w:rPr>
+        <w:t>搜索音乐页</w:t>
+      </w:r>
+      <w:r>
+        <w:rPr>
+          <w:rFonts w:asciiTheme="minorEastAsia" w:hAnsiTheme="minorEastAsia"/>
+        </w:rPr>
+        <w:t>：</w:t>
+      </w:r>
+      <w:r>
+        <w:rPr>
+          <w:rFonts w:asciiTheme="minorEastAsia" w:hAnsiTheme="minorEastAsia" w:hint="eastAsia"/>
+        </w:rPr>
+        <w:t>在本地或服务器中搜索音乐</w:t>
       </w:r>
     </w:p>
     <w:p>
@@ -4537,7 +4797,6 @@
         <w:rPr>
           <w:rFonts w:hint="eastAsia"/>
         </w:rPr>
-        <w:lastRenderedPageBreak/>
         <w:t>非功能性需求</w:t>
       </w:r>
       <w:bookmarkEnd w:id="29"/>
@@ -4574,24 +4833,46 @@
       <w:bookmarkEnd w:id="34"/>
     </w:p>
     <w:p>
-      <w:r>
-        <w:rPr>
-          <w:rFonts w:hint="eastAsia"/>
-        </w:rPr>
-        <w:t>用户的播放动画流畅，并且可以自由按照音乐时间和歌词自定义播放位置。</w:t>
-      </w:r>
-    </w:p>
-    <w:p>
-      <w:pPr>
-        <w:rPr>
-          <w:rFonts w:hint="eastAsia"/>
-        </w:rPr>
-      </w:pPr>
+      <w:pPr>
+        <w:ind w:firstLine="420"/>
+      </w:pPr>
+      <w:r>
+        <w:rPr>
+          <w:rFonts w:hint="eastAsia"/>
+        </w:rPr>
+        <w:t>用户的</w:t>
+      </w:r>
+      <w:r>
+        <w:rPr>
+          <w:rFonts w:hint="eastAsia"/>
+        </w:rPr>
+        <w:t>音乐</w:t>
+      </w:r>
+      <w:r>
+        <w:rPr>
+          <w:rFonts w:hint="eastAsia"/>
+        </w:rPr>
+        <w:t>播放动画流畅，并且可以自由按照音乐时间和歌词自定义播放位置。</w:t>
+      </w:r>
+    </w:p>
+    <w:p>
       <w:r>
         <w:rPr>
           <w:rFonts w:hint="eastAsia"/>
         </w:rPr>
         <w:t>歌曲播放流畅。</w:t>
+      </w:r>
+      <w:r>
+        <w:rPr>
+          <w:rFonts w:hint="eastAsia"/>
+        </w:rPr>
+        <w:t>对于个单的的收藏的推荐的功能，并且完成歌单的评论和评论的回复的功能。对于本地原本存在的歌曲的获取，并在</w:t>
+      </w:r>
+      <w:r>
+        <w:rPr>
+          <w:rFonts w:hint="eastAsia"/>
+        </w:rPr>
+        <w:t>本页面中进行显示。后期可上线音乐创作者的自主的音乐上传功能。</w:t>
       </w:r>
     </w:p>
     <w:p>
@@ -4645,6 +4926,7 @@
         <w:rPr>
           <w:rFonts w:hint="eastAsia"/>
         </w:rPr>
+        <w:lastRenderedPageBreak/>
         <w:t>数据容量</w:t>
       </w:r>
       <w:bookmarkEnd w:id="37"/>
@@ -4880,7 +5162,6 @@
         <w:rPr>
           <w:rFonts w:hint="eastAsia"/>
         </w:rPr>
-        <w:lastRenderedPageBreak/>
         <w:t>网络需求</w:t>
       </w:r>
       <w:bookmarkEnd w:id="45"/>
@@ -4897,7 +5178,19 @@
         <w:rPr>
           <w:rFonts w:asciiTheme="minorEastAsia" w:hAnsiTheme="minorEastAsia" w:hint="eastAsia"/>
         </w:rPr>
-        <w:t>须在联网情况下使用服务</w:t>
+        <w:t>须在联网</w:t>
+      </w:r>
+      <w:r>
+        <w:rPr>
+          <w:rFonts w:asciiTheme="minorEastAsia" w:hAnsiTheme="minorEastAsia" w:hint="eastAsia"/>
+        </w:rPr>
+        <w:t>并且登录微信的</w:t>
+      </w:r>
+      <w:r>
+        <w:rPr>
+          <w:rFonts w:asciiTheme="minorEastAsia" w:hAnsiTheme="minorEastAsia" w:hint="eastAsia"/>
+        </w:rPr>
+        <w:t>情况下使用服务</w:t>
       </w:r>
       <w:r>
         <w:rPr>
@@ -4930,7 +5223,7 @@
       <w:pPr>
         <w:ind w:firstLineChars="200" w:firstLine="420"/>
         <w:rPr>
-          <w:rFonts w:asciiTheme="minorEastAsia" w:hAnsiTheme="minorEastAsia"/>
+          <w:rFonts w:asciiTheme="minorEastAsia" w:hAnsiTheme="minorEastAsia" w:hint="eastAsia"/>
         </w:rPr>
       </w:pPr>
       <w:r>
@@ -4950,6 +5243,18 @@
           <w:rFonts w:asciiTheme="minorEastAsia" w:hAnsiTheme="minorEastAsia" w:hint="eastAsia"/>
         </w:rPr>
         <w:t>入驻，扩大市场。</w:t>
+      </w:r>
+      <w:r>
+        <w:rPr>
+          <w:rFonts w:asciiTheme="minorEastAsia" w:hAnsiTheme="minorEastAsia" w:hint="eastAsia"/>
+        </w:rPr>
+        <w:t>并且通过日常的众多音乐创作者的投稿来实现</w:t>
+      </w:r>
+      <w:r>
+        <w:rPr>
+          <w:rFonts w:asciiTheme="minorEastAsia" w:hAnsiTheme="minorEastAsia" w:hint="eastAsia"/>
+        </w:rPr>
+        <w:t>用户面积的扩大，进行推广。并且可将音乐创作者进行线上沟通，将界面简洁为根本进行其他拉近听者和创作者的距离，进行功能的完善和扩充。</w:t>
       </w:r>
     </w:p>
     <w:p>
@@ -4995,6 +5300,12 @@
         </w:rPr>
         <w:t>和云数据存储，确保软件实现365*24不间断服务。</w:t>
       </w:r>
+      <w:r>
+        <w:rPr>
+          <w:rFonts w:asciiTheme="minorEastAsia" w:hAnsiTheme="minorEastAsia" w:hint="eastAsia"/>
+        </w:rPr>
+        <w:t>通过微信小程序进行上线。</w:t>
+      </w:r>
     </w:p>
     <w:p>
       <w:pPr>
@@ -5005,6 +5316,7 @@
         <w:rPr>
           <w:rFonts w:hint="eastAsia"/>
         </w:rPr>
+        <w:lastRenderedPageBreak/>
         <w:t>可维护性</w:t>
       </w:r>
       <w:bookmarkEnd w:id="52"/>
@@ -5131,6 +5443,12 @@
           <w:rFonts w:asciiTheme="minorEastAsia" w:hAnsiTheme="minorEastAsia" w:hint="eastAsia"/>
         </w:rPr>
         <w:t>熟练使用本软件。</w:t>
+      </w:r>
+      <w:r>
+        <w:rPr>
+          <w:rFonts w:asciiTheme="minorEastAsia" w:hAnsiTheme="minorEastAsia" w:hint="eastAsia"/>
+        </w:rPr>
+        <w:t>可以了解微信公众号和小程序的基础使用。</w:t>
       </w:r>
     </w:p>
     <w:p>
@@ -5280,14 +5598,7 @@
               <w:rPr>
                 <w:rFonts w:asciiTheme="minorEastAsia" w:hAnsiTheme="minorEastAsia" w:hint="eastAsia"/>
               </w:rPr>
-              <w:t>城南待月</w:t>
-            </w:r>
-            <w:proofErr w:type="gramStart"/>
-            <w:r>
-              <w:rPr>
-                <w:rFonts w:asciiTheme="minorEastAsia" w:hAnsiTheme="minorEastAsia" w:hint="eastAsia"/>
-              </w:rPr>
-              <w:t>归</w:t>
+              <w:t>城南待月归</w:t>
             </w:r>
             <w:r>
               <w:rPr>
@@ -5295,7 +5606,6 @@
               </w:rPr>
               <w:t>实训小组</w:t>
             </w:r>
-            <w:proofErr w:type="gramEnd"/>
           </w:p>
         </w:tc>
         <w:tc>
@@ -5390,14 +5700,7 @@
               <w:rPr>
                 <w:rFonts w:asciiTheme="minorEastAsia" w:hAnsiTheme="minorEastAsia" w:hint="eastAsia"/>
               </w:rPr>
-              <w:t>城南待月</w:t>
-            </w:r>
-            <w:proofErr w:type="gramStart"/>
-            <w:r>
-              <w:rPr>
-                <w:rFonts w:asciiTheme="minorEastAsia" w:hAnsiTheme="minorEastAsia" w:hint="eastAsia"/>
-              </w:rPr>
-              <w:t>归</w:t>
+              <w:t>城南待月归</w:t>
             </w:r>
             <w:r>
               <w:rPr>
@@ -5405,7 +5708,6 @@
               </w:rPr>
               <w:t>实训小组</w:t>
             </w:r>
-            <w:proofErr w:type="gramEnd"/>
           </w:p>
         </w:tc>
         <w:tc>
@@ -5426,13 +5728,7 @@
               <w:rPr>
                 <w:rFonts w:hint="eastAsia"/>
               </w:rPr>
-              <w:t>1</w:t>
-            </w:r>
-            <w:r>
-              <w:rPr>
-                <w:rFonts w:hint="eastAsia"/>
-              </w:rPr>
-              <w:t>2</w:t>
+              <w:t>12</w:t>
             </w:r>
             <w:r>
               <w:t>-</w:t>
@@ -5460,7 +5756,7 @@
               <w:rPr>
                 <w:rFonts w:hint="eastAsia"/>
               </w:rPr>
-              <w:t>修正</w:t>
+              <w:t>补充</w:t>
             </w:r>
           </w:p>
         </w:tc>
@@ -5476,25 +5772,85 @@
           <w:tcPr>
             <w:tcW w:w="675" w:type="dxa"/>
           </w:tcPr>
-          <w:p/>
+          <w:p>
+            <w:r>
+              <w:rPr>
+                <w:rFonts w:hint="eastAsia"/>
+              </w:rPr>
+              <w:t>V1.0</w:t>
+            </w:r>
+          </w:p>
         </w:tc>
         <w:tc>
           <w:tcPr>
             <w:tcW w:w="4282" w:type="dxa"/>
           </w:tcPr>
-          <w:p/>
+          <w:p>
+            <w:r>
+              <w:rPr>
+                <w:rFonts w:asciiTheme="minorEastAsia" w:hAnsiTheme="minorEastAsia" w:hint="eastAsia"/>
+              </w:rPr>
+              <w:t>城南待月归</w:t>
+            </w:r>
+            <w:r>
+              <w:rPr>
+                <w:rFonts w:asciiTheme="minorEastAsia" w:hAnsiTheme="minorEastAsia"/>
+              </w:rPr>
+              <w:t>实训小组</w:t>
+            </w:r>
+          </w:p>
         </w:tc>
         <w:tc>
           <w:tcPr>
             <w:tcW w:w="1417" w:type="dxa"/>
           </w:tcPr>
-          <w:p/>
+          <w:p>
+            <w:r>
+              <w:rPr>
+                <w:rFonts w:hint="eastAsia"/>
+              </w:rPr>
+              <w:t>2019</w:t>
+            </w:r>
+            <w:r>
+              <w:t>-</w:t>
+            </w:r>
+            <w:r>
+              <w:rPr>
+                <w:rFonts w:hint="eastAsia"/>
+              </w:rPr>
+              <w:t>12</w:t>
+            </w:r>
+            <w:r>
+              <w:t>-</w:t>
+            </w:r>
+            <w:r>
+              <w:rPr>
+                <w:rFonts w:hint="eastAsia"/>
+              </w:rPr>
+              <w:t>1</w:t>
+            </w:r>
+            <w:r>
+              <w:rPr>
+                <w:rFonts w:hint="eastAsia"/>
+              </w:rPr>
+              <w:t>7</w:t>
+            </w:r>
+            <w:bookmarkStart w:id="64" w:name="_GoBack"/>
+            <w:bookmarkEnd w:id="64"/>
+          </w:p>
         </w:tc>
         <w:tc>
           <w:tcPr>
             <w:tcW w:w="1134" w:type="dxa"/>
           </w:tcPr>
-          <w:p/>
+          <w:p>
+            <w:r>
+              <w:rPr>
+                <w:rFonts w:hint="eastAsia"/>
+              </w:rPr>
+              <w:t>文档修正</w:t>
+            </w:r>
+          </w:p>
         </w:tc>
         <w:tc>
           <w:tcPr>
@@ -5506,8 +5862,8 @@
     </w:tbl>
     <w:p/>
     <w:sectPr>
-      <w:headerReference w:type="default" r:id="rId17"/>
-      <w:footerReference w:type="default" r:id="rId18"/>
+      <w:headerReference w:type="default" r:id="rId16"/>
+      <w:footerReference w:type="default" r:id="rId17"/>
       <w:pgSz w:w="11906" w:h="16838"/>
       <w:pgMar w:top="1440" w:right="1800" w:bottom="1440" w:left="1800" w:header="851" w:footer="992" w:gutter="0"/>
       <w:cols w:space="425"/>
@@ -5679,7 +6035,7 @@
       <w:rPr>
         <w:rFonts w:hint="eastAsia"/>
       </w:rPr>
-      <w:t>知家</w:t>
+      <w:t>微音</w:t>
     </w:r>
     <w:r>
       <w:rPr>
@@ -6613,6 +6969,95 @@
       </w:pPr>
     </w:lvl>
   </w:abstractNum>
+  <w:abstractNum w:abstractNumId="10" w15:restartNumberingAfterBreak="0">
+    <w:nsid w:val="6E0033FB"/>
+    <w:multiLevelType w:val="hybridMultilevel"/>
+    <w:tmpl w:val="4510E03A"/>
+    <w:lvl w:ilvl="0" w:tplc="451EE18C">
+      <w:start w:val="1"/>
+      <w:numFmt w:val="decimal"/>
+      <w:lvlText w:val="%1."/>
+      <w:lvlJc w:val="left"/>
+      <w:pPr>
+        <w:ind w:left="1200" w:hanging="360"/>
+      </w:pPr>
+      <w:rPr>
+        <w:rFonts w:hint="default"/>
+      </w:rPr>
+    </w:lvl>
+    <w:lvl w:ilvl="1" w:tplc="04090019" w:tentative="1">
+      <w:start w:val="1"/>
+      <w:numFmt w:val="lowerLetter"/>
+      <w:lvlText w:val="%2)"/>
+      <w:lvlJc w:val="left"/>
+      <w:pPr>
+        <w:ind w:left="1680" w:hanging="420"/>
+      </w:pPr>
+    </w:lvl>
+    <w:lvl w:ilvl="2" w:tplc="0409001B" w:tentative="1">
+      <w:start w:val="1"/>
+      <w:numFmt w:val="lowerRoman"/>
+      <w:lvlText w:val="%3."/>
+      <w:lvlJc w:val="right"/>
+      <w:pPr>
+        <w:ind w:left="2100" w:hanging="420"/>
+      </w:pPr>
+    </w:lvl>
+    <w:lvl w:ilvl="3" w:tplc="0409000F" w:tentative="1">
+      <w:start w:val="1"/>
+      <w:numFmt w:val="decimal"/>
+      <w:lvlText w:val="%4."/>
+      <w:lvlJc w:val="left"/>
+      <w:pPr>
+        <w:ind w:left="2520" w:hanging="420"/>
+      </w:pPr>
+    </w:lvl>
+    <w:lvl w:ilvl="4" w:tplc="04090019" w:tentative="1">
+      <w:start w:val="1"/>
+      <w:numFmt w:val="lowerLetter"/>
+      <w:lvlText w:val="%5)"/>
+      <w:lvlJc w:val="left"/>
+      <w:pPr>
+        <w:ind w:left="2940" w:hanging="420"/>
+      </w:pPr>
+    </w:lvl>
+    <w:lvl w:ilvl="5" w:tplc="0409001B" w:tentative="1">
+      <w:start w:val="1"/>
+      <w:numFmt w:val="lowerRoman"/>
+      <w:lvlText w:val="%6."/>
+      <w:lvlJc w:val="right"/>
+      <w:pPr>
+        <w:ind w:left="3360" w:hanging="420"/>
+      </w:pPr>
+    </w:lvl>
+    <w:lvl w:ilvl="6" w:tplc="0409000F" w:tentative="1">
+      <w:start w:val="1"/>
+      <w:numFmt w:val="decimal"/>
+      <w:lvlText w:val="%7."/>
+      <w:lvlJc w:val="left"/>
+      <w:pPr>
+        <w:ind w:left="3780" w:hanging="420"/>
+      </w:pPr>
+    </w:lvl>
+    <w:lvl w:ilvl="7" w:tplc="04090019" w:tentative="1">
+      <w:start w:val="1"/>
+      <w:numFmt w:val="lowerLetter"/>
+      <w:lvlText w:val="%8)"/>
+      <w:lvlJc w:val="left"/>
+      <w:pPr>
+        <w:ind w:left="4200" w:hanging="420"/>
+      </w:pPr>
+    </w:lvl>
+    <w:lvl w:ilvl="8" w:tplc="0409001B" w:tentative="1">
+      <w:start w:val="1"/>
+      <w:numFmt w:val="lowerRoman"/>
+      <w:lvlText w:val="%9."/>
+      <w:lvlJc w:val="right"/>
+      <w:pPr>
+        <w:ind w:left="4620" w:hanging="420"/>
+      </w:pPr>
+    </w:lvl>
+  </w:abstractNum>
   <w:num w:numId="1">
     <w:abstractNumId w:val="2"/>
   </w:num>
@@ -6642,6 +7087,9 @@
   </w:num>
   <w:num w:numId="10">
     <w:abstractNumId w:val="0"/>
+  </w:num>
+  <w:num w:numId="11">
+    <w:abstractNumId w:val="10"/>
   </w:num>
 </w:numbering>
 </file>
@@ -7041,7 +7489,7 @@
   <w:style w:type="paragraph" w:default="1" w:styleId="a">
     <w:name w:val="Normal"/>
     <w:qFormat/>
-    <w:rsid w:val="008D3418"/>
+    <w:rsid w:val="00C73D11"/>
     <w:pPr>
       <w:spacing w:line="360" w:lineRule="auto"/>
       <w:jc w:val="both"/>

</xml_diff>